<commit_message>
update multiple sequence alignment section. the main differenfe is caused by Pfam(retired now )
</commit_message>
<xml_diff>
--- a/03_multiple_sequence_alignment/exercises/exercise_2_domain_analysis_using_interpro.docx
+++ b/03_multiple_sequence_alignment/exercises/exercise_2_domain_analysis_using_interpro.docx
@@ -693,37 +693,13 @@
         <w:rPr>
           <w:rFonts w:ascii="Arial" w:hAnsi="Arial"/>
         </w:rPr>
-        <w:t xml:space="preserve">, then on “Proteins” </w:t>
-      </w:r>
-      <w:r>
-        <w:rPr>
-          <w:rFonts w:ascii="Arial" w:hAnsi="Arial"/>
-        </w:rPr>
-        <w:t>(on the right side of new</w:t>
-      </w:r>
-      <w:r>
-        <w:rPr>
-          <w:rFonts w:ascii="Arial" w:hAnsi="Arial"/>
-        </w:rPr>
-        <w:t>ly</w:t>
-      </w:r>
-      <w:r>
-        <w:rPr>
-          <w:rFonts w:ascii="Arial" w:hAnsi="Arial"/>
-        </w:rPr>
-        <w:t xml:space="preserve"> opened </w:t>
-      </w:r>
-      <w:r>
-        <w:rPr>
-          <w:rFonts w:ascii="Arial" w:hAnsi="Arial"/>
-        </w:rPr>
-        <w:t>page) and</w:t>
-      </w:r>
-      <w:r>
-        <w:rPr>
-          <w:rFonts w:ascii="Arial" w:hAnsi="Arial"/>
-        </w:rPr>
-        <w:t xml:space="preserve"> then on to “</w:t>
+        <w:t xml:space="preserve">, then </w:t>
+      </w:r>
+      <w:r>
+        <w:rPr>
+          <w:rFonts w:ascii="Arial" w:hAnsi="Arial"/>
+        </w:rPr>
+        <w:t>type “</w:t>
       </w:r>
       <w:proofErr w:type="spellStart"/>
       <w:r>
@@ -737,37 +713,41 @@
         <w:rPr>
           <w:rFonts w:ascii="Arial" w:hAnsi="Arial"/>
         </w:rPr>
-        <w:t>” (</w:t>
-      </w:r>
-      <w:r>
-        <w:rPr>
-          <w:rFonts w:ascii="Arial" w:hAnsi="Arial"/>
-        </w:rPr>
-        <w:t xml:space="preserve">it’s the </w:t>
-      </w:r>
-      <w:r>
-        <w:rPr>
-          <w:rFonts w:ascii="Arial" w:hAnsi="Arial"/>
-        </w:rPr>
-        <w:t>sixth</w:t>
-      </w:r>
-      <w:r>
-        <w:rPr>
-          <w:rFonts w:ascii="Arial" w:hAnsi="Arial"/>
-        </w:rPr>
-        <w:t xml:space="preserve"> entry </w:t>
-      </w:r>
-      <w:r>
-        <w:rPr>
-          <w:rFonts w:ascii="Arial" w:hAnsi="Arial"/>
-        </w:rPr>
-        <w:t>under Data Resources</w:t>
-      </w:r>
-      <w:r>
-        <w:rPr>
-          <w:rFonts w:ascii="Arial" w:hAnsi="Arial"/>
-        </w:rPr>
-        <w:t>).</w:t>
+        <w:t xml:space="preserve">” into the box “find a data resource or tool” and click “Search”. </w:t>
+      </w:r>
+      <w:r>
+        <w:rPr>
+          <w:rFonts w:ascii="Arial" w:hAnsi="Arial"/>
+        </w:rPr>
+        <w:t>From the returned results, click “</w:t>
+      </w:r>
+      <w:proofErr w:type="spellStart"/>
+      <w:r>
+        <w:rPr>
+          <w:rFonts w:ascii="Arial" w:hAnsi="Arial"/>
+        </w:rPr>
+        <w:t>InterPro</w:t>
+      </w:r>
+      <w:proofErr w:type="spellEnd"/>
+      <w:r>
+        <w:rPr>
+          <w:rFonts w:ascii="Arial" w:hAnsi="Arial"/>
+        </w:rPr>
+        <w:t xml:space="preserve">” to switch to </w:t>
+      </w:r>
+      <w:proofErr w:type="spellStart"/>
+      <w:r>
+        <w:rPr>
+          <w:rFonts w:ascii="Arial" w:hAnsi="Arial"/>
+        </w:rPr>
+        <w:t>Interpro</w:t>
+      </w:r>
+      <w:proofErr w:type="spellEnd"/>
+      <w:r>
+        <w:rPr>
+          <w:rFonts w:ascii="Arial" w:hAnsi="Arial"/>
+        </w:rPr>
+        <w:t xml:space="preserve"> Website. </w:t>
       </w:r>
     </w:p>
     <w:p>
@@ -1353,7 +1333,14 @@
         <w:rPr>
           <w:rFonts w:ascii="Arial" w:hAnsi="Arial"/>
         </w:rPr>
-        <w:t>, as before. How many transmembrane sections do you find now?</w:t>
+        <w:t xml:space="preserve">, as before. </w:t>
+      </w:r>
+      <w:commentRangeStart w:id="0"/>
+      <w:r>
+        <w:rPr>
+          <w:rFonts w:ascii="Arial" w:hAnsi="Arial"/>
+        </w:rPr>
+        <w:t>How many transmembrane sections do you find now?</w:t>
       </w:r>
       <w:r>
         <w:rPr>
@@ -1367,6 +1354,13 @@
         </w:rPr>
         <w:t>(</w:t>
       </w:r>
+      <w:commentRangeEnd w:id="0"/>
+      <w:r>
+        <w:rPr>
+          <w:rStyle w:val="CommentReference"/>
+        </w:rPr>
+        <w:commentReference w:id="0"/>
+      </w:r>
       <w:r>
         <w:rPr>
           <w:rFonts w:ascii="Arial" w:hAnsi="Arial"/>
@@ -1395,7 +1389,21 @@
         <w:rPr>
           <w:rFonts w:ascii="Arial" w:hAnsi="Arial"/>
         </w:rPr>
-        <w:t xml:space="preserve"> characters [“-“] before submitting</w:t>
+        <w:t xml:space="preserve"> characters [“</w:t>
+      </w:r>
+      <w:proofErr w:type="gramStart"/>
+      <w:r>
+        <w:rPr>
+          <w:rFonts w:ascii="Arial" w:hAnsi="Arial"/>
+        </w:rPr>
+        <w:t>-“</w:t>
+      </w:r>
+      <w:proofErr w:type="gramEnd"/>
+      <w:r>
+        <w:rPr>
+          <w:rFonts w:ascii="Arial" w:hAnsi="Arial"/>
+        </w:rPr>
+        <w:t>] before submitting</w:t>
       </w:r>
       <w:r>
         <w:rPr>
@@ -1508,7 +1516,27 @@
         <w:rPr>
           <w:rFonts w:ascii="Arial" w:hAnsi="Arial"/>
         </w:rPr>
-        <w:t xml:space="preserve"> you will find that it occurs virtually everywhere (Bacteria, Eukaryotes, Archaea, even viruses).</w:t>
+        <w:t xml:space="preserve"> you will find that it occurs virtually everywhere (Bacteria, Eukaryotes, Archaea</w:t>
+      </w:r>
+      <w:commentRangeStart w:id="1"/>
+      <w:r>
+        <w:rPr>
+          <w:rFonts w:ascii="Arial" w:hAnsi="Arial"/>
+        </w:rPr>
+        <w:t>, even viruses</w:t>
+      </w:r>
+      <w:commentRangeEnd w:id="1"/>
+      <w:r>
+        <w:rPr>
+          <w:rStyle w:val="CommentReference"/>
+        </w:rPr>
+        <w:commentReference w:id="1"/>
+      </w:r>
+      <w:r>
+        <w:rPr>
+          <w:rFonts w:ascii="Arial" w:hAnsi="Arial"/>
+        </w:rPr>
+        <w:t>).</w:t>
       </w:r>
     </w:p>
     <w:p>
@@ -1531,21 +1559,7 @@
           <w:rFonts w:ascii="Arial" w:hAnsi="Arial"/>
         </w:rPr>
         <w:tab/>
-        <w:t>finally, click on the ‘Structures’ section. This will provide examples of known three-dimensional structures. Select one entry form the ‘</w:t>
-      </w:r>
-      <w:proofErr w:type="spellStart"/>
-      <w:r>
-        <w:rPr>
-          <w:rFonts w:ascii="Arial" w:hAnsi="Arial"/>
-        </w:rPr>
-        <w:t>PDBe</w:t>
-      </w:r>
-      <w:proofErr w:type="spellEnd"/>
-      <w:r>
-        <w:rPr>
-          <w:rFonts w:ascii="Arial" w:hAnsi="Arial"/>
-        </w:rPr>
-        <w:t>’ section, and look at the protein structure. Now we know how our protein generally looks like … but again no useful information about the substrate (in this case, the proteins with the solved structure transport mainly sugars).</w:t>
+        <w:t>finally, click on the ‘Structures’ section. This will provide examples of known three-dimensional structures. Select one entry form the ‘PDB’ section, and look at the protein structure. Now we know how our protein generally looks like … but again no useful information about the substrate (in this case, the proteins with the solved structure transport mainly sugars).</w:t>
       </w:r>
     </w:p>
     <w:p>
@@ -1866,7 +1880,27 @@
         <w:rPr>
           <w:rFonts w:ascii="Arial" w:hAnsi="Arial"/>
         </w:rPr>
-        <w:t xml:space="preserve">towards the middle of the page, click on “SEQUENCE SEARCH”, and enter the longer version of our test protein, as we did for </w:t>
+        <w:t xml:space="preserve">towards the middle </w:t>
+      </w:r>
+      <w:commentRangeStart w:id="2"/>
+      <w:r>
+        <w:rPr>
+          <w:rFonts w:ascii="Arial" w:hAnsi="Arial"/>
+        </w:rPr>
+        <w:t>of</w:t>
+      </w:r>
+      <w:commentRangeEnd w:id="2"/>
+      <w:r>
+        <w:rPr>
+          <w:rStyle w:val="CommentReference"/>
+        </w:rPr>
+        <w:commentReference w:id="2"/>
+      </w:r>
+      <w:r>
+        <w:rPr>
+          <w:rFonts w:ascii="Arial" w:hAnsi="Arial"/>
+        </w:rPr>
+        <w:t xml:space="preserve"> the page, click on “SEQUENCE SEARCH”, and enter the longer version of our test protein, as we did for </w:t>
       </w:r>
       <w:proofErr w:type="spellStart"/>
       <w:r>
@@ -2199,6 +2233,160 @@
     </w:sectPr>
   </w:body>
 </w:document>
+</file>
+
+<file path=word/comments.xml><?xml version="1.0" encoding="utf-8"?>
+<w:comments xmlns:wpc="http://schemas.microsoft.com/office/word/2010/wordprocessingCanvas" xmlns:cx="http://schemas.microsoft.com/office/drawing/2014/chartex" xmlns:cx1="http://schemas.microsoft.com/office/drawing/2015/9/8/chartex" xmlns:cx2="http://schemas.microsoft.com/office/drawing/2015/10/21/chartex" xmlns:cx3="http://schemas.microsoft.com/office/drawing/2016/5/9/chartex" xmlns:cx4="http://schemas.microsoft.com/office/drawing/2016/5/10/chartex" xmlns:cx5="http://schemas.microsoft.com/office/drawing/2016/5/11/chartex" xmlns:cx6="http://schemas.microsoft.com/office/drawing/2016/5/12/chartex" xmlns:cx7="http://schemas.microsoft.com/office/drawing/2016/5/13/chartex" xmlns:cx8="http://schemas.microsoft.com/office/drawing/2016/5/14/chartex" xmlns:mc="http://schemas.openxmlformats.org/markup-compatibility/2006" xmlns:aink="http://schemas.microsoft.com/office/drawing/2016/ink" xmlns:am3d="http://schemas.microsoft.com/office/drawing/2017/model3d" xmlns:o="urn:schemas-microsoft-com:office:office" xmlns:oel="http://schemas.microsoft.com/office/2019/extlst" xmlns:r="http://schemas.openxmlformats.org/officeDocument/2006/relationships" xmlns:m="http://schemas.openxmlformats.org/officeDocument/2006/math" xmlns:v="urn:schemas-microsoft-com:vml" xmlns:wp14="http://schemas.microsoft.com/office/word/2010/wordprocessingDrawing" xmlns:wp="http://schemas.openxmlformats.org/drawingml/2006/wordprocessingDrawing" xmlns:w10="urn:schemas-microsoft-com:office:word" xmlns:w="http://schemas.openxmlformats.org/wordprocessingml/2006/main" xmlns:w14="http://schemas.microsoft.com/office/word/2010/wordml" xmlns:w15="http://schemas.microsoft.com/office/word/2012/wordml" xmlns:w16cex="http://schemas.microsoft.com/office/word/2018/wordml/cex" xmlns:w16cid="http://schemas.microsoft.com/office/word/2016/wordml/cid" xmlns:w16="http://schemas.microsoft.com/office/word/2018/wordml" xmlns:w16sdtdh="http://schemas.microsoft.com/office/word/2020/wordml/sdtdatahash" xmlns:w16se="http://schemas.microsoft.com/office/word/2015/wordml/symex" xmlns:wpg="http://schemas.microsoft.com/office/word/2010/wordprocessingGroup" xmlns:wpi="http://schemas.microsoft.com/office/word/2010/wordprocessingInk" xmlns:wne="http://schemas.microsoft.com/office/word/2006/wordml" xmlns:wps="http://schemas.microsoft.com/office/word/2010/wordprocessingShape" mc:Ignorable="w14 w15 w16se w16cid w16 w16cex w16sdtdh wp14">
+  <w:comment w:id="0" w:author="Tao Fang (tfang)" w:date="2023-05-09T18:13:00Z" w:initials="TF(">
+    <w:p>
+      <w:pPr>
+        <w:pStyle w:val="CommentText"/>
+      </w:pPr>
+      <w:r>
+        <w:rPr>
+          <w:rStyle w:val="CommentReference"/>
+        </w:rPr>
+        <w:annotationRef/>
+      </w:r>
+      <w:proofErr w:type="gramStart"/>
+      <w:r>
+        <w:t>10 ?</w:t>
+      </w:r>
+      <w:proofErr w:type="gramEnd"/>
+      <w:r>
+        <w:t xml:space="preserve"> </w:t>
+      </w:r>
+    </w:p>
+  </w:comment>
+  <w:comment w:id="1" w:author="Tao Fang (tfang)" w:date="2023-05-09T18:16:00Z" w:initials="TF(">
+    <w:p>
+      <w:pPr>
+        <w:pStyle w:val="CommentText"/>
+      </w:pPr>
+      <w:r>
+        <w:rPr>
+          <w:rStyle w:val="CommentReference"/>
+        </w:rPr>
+        <w:annotationRef/>
+      </w:r>
+      <w:r>
+        <w:t xml:space="preserve">Now I didn’t see the virus option </w:t>
+      </w:r>
+    </w:p>
+  </w:comment>
+  <w:comment w:id="2" w:author="Tao Fang (tfang)" w:date="2023-05-09T18:22:00Z" w:initials="TF(">
+    <w:p>
+      <w:r>
+        <w:rPr>
+          <w:rStyle w:val="CommentReference"/>
+        </w:rPr>
+        <w:annotationRef/>
+      </w:r>
+      <w:r>
+        <w:t>Now website is “</w:t>
+      </w:r>
+      <w:r>
+        <w:rPr>
+          <w:rFonts w:ascii="Verdana" w:hAnsi="Verdana"/>
+          <w:color w:val="404040"/>
+          <w:shd w:val="clear" w:color="auto" w:fill="FFDEAD"/>
+        </w:rPr>
+        <w:t> </w:t>
+      </w:r>
+      <w:hyperlink r:id="rId1" w:history="1">
+        <w:r>
+          <w:rPr>
+            <w:rStyle w:val="Hyperlink"/>
+            <w:rFonts w:ascii="Verdana" w:hAnsi="Verdana"/>
+            <w:color w:val="074987"/>
+            <w:shd w:val="clear" w:color="auto" w:fill="FFDEAD"/>
+          </w:rPr>
+          <w:t>pfam-legacy.xfam.org</w:t>
+        </w:r>
+      </w:hyperlink>
+      <w:r>
+        <w:rPr>
+          <w:rFonts w:ascii="Verdana" w:hAnsi="Verdana"/>
+          <w:color w:val="404040"/>
+          <w:shd w:val="clear" w:color="auto" w:fill="FFDEAD"/>
+        </w:rPr>
+        <w:t> </w:t>
+      </w:r>
+    </w:p>
+    <w:p>
+      <w:pPr>
+        <w:pStyle w:val="CommentText"/>
+      </w:pPr>
+      <w:r>
+        <w:t xml:space="preserve">” </w:t>
+      </w:r>
+      <w:proofErr w:type="spellStart"/>
+      <w:r>
+        <w:t>its</w:t>
+      </w:r>
+      <w:proofErr w:type="spellEnd"/>
+      <w:r>
+        <w:t xml:space="preserve"> </w:t>
+      </w:r>
+      <w:proofErr w:type="gramStart"/>
+      <w:r>
+        <w:t>said  remain</w:t>
+      </w:r>
+      <w:proofErr w:type="gramEnd"/>
+      <w:r>
+        <w:t xml:space="preserve"> available until January 2023 , but  I can </w:t>
+      </w:r>
+      <w:proofErr w:type="spellStart"/>
+      <w:r>
+        <w:t>stil</w:t>
+      </w:r>
+      <w:proofErr w:type="spellEnd"/>
+      <w:r>
+        <w:t xml:space="preserve"> use </w:t>
+      </w:r>
+      <w:proofErr w:type="spellStart"/>
+      <w:r>
+        <w:t>it</w:t>
+      </w:r>
+      <w:proofErr w:type="spellEnd"/>
+      <w:r>
+        <w:t xml:space="preserve"> until 09052023 at least </w:t>
+      </w:r>
+    </w:p>
+  </w:comment>
+</w:comments>
+</file>
+
+<file path=word/commentsExtended.xml><?xml version="1.0" encoding="utf-8"?>
+<w15:commentsEx xmlns:wpc="http://schemas.microsoft.com/office/word/2010/wordprocessingCanvas" xmlns:cx="http://schemas.microsoft.com/office/drawing/2014/chartex" xmlns:cx1="http://schemas.microsoft.com/office/drawing/2015/9/8/chartex" xmlns:cx2="http://schemas.microsoft.com/office/drawing/2015/10/21/chartex" xmlns:cx3="http://schemas.microsoft.com/office/drawing/2016/5/9/chartex" xmlns:cx4="http://schemas.microsoft.com/office/drawing/2016/5/10/chartex" xmlns:cx5="http://schemas.microsoft.com/office/drawing/2016/5/11/chartex" xmlns:cx6="http://schemas.microsoft.com/office/drawing/2016/5/12/chartex" xmlns:cx7="http://schemas.microsoft.com/office/drawing/2016/5/13/chartex" xmlns:cx8="http://schemas.microsoft.com/office/drawing/2016/5/14/chartex" xmlns:mc="http://schemas.openxmlformats.org/markup-compatibility/2006" xmlns:aink="http://schemas.microsoft.com/office/drawing/2016/ink" xmlns:am3d="http://schemas.microsoft.com/office/drawing/2017/model3d" xmlns:o="urn:schemas-microsoft-com:office:office" xmlns:oel="http://schemas.microsoft.com/office/2019/extlst" xmlns:r="http://schemas.openxmlformats.org/officeDocument/2006/relationships" xmlns:m="http://schemas.openxmlformats.org/officeDocument/2006/math" xmlns:v="urn:schemas-microsoft-com:vml" xmlns:wp14="http://schemas.microsoft.com/office/word/2010/wordprocessingDrawing" xmlns:wp="http://schemas.openxmlformats.org/drawingml/2006/wordprocessingDrawing" xmlns:w10="urn:schemas-microsoft-com:office:word" xmlns:w="http://schemas.openxmlformats.org/wordprocessingml/2006/main" xmlns:w14="http://schemas.microsoft.com/office/word/2010/wordml" xmlns:w15="http://schemas.microsoft.com/office/word/2012/wordml" xmlns:w16cex="http://schemas.microsoft.com/office/word/2018/wordml/cex" xmlns:w16cid="http://schemas.microsoft.com/office/word/2016/wordml/cid" xmlns:w16="http://schemas.microsoft.com/office/word/2018/wordml" xmlns:w16sdtdh="http://schemas.microsoft.com/office/word/2020/wordml/sdtdatahash" xmlns:w16se="http://schemas.microsoft.com/office/word/2015/wordml/symex" xmlns:wpg="http://schemas.microsoft.com/office/word/2010/wordprocessingGroup" xmlns:wpi="http://schemas.microsoft.com/office/word/2010/wordprocessingInk" xmlns:wne="http://schemas.microsoft.com/office/word/2006/wordml" xmlns:wps="http://schemas.microsoft.com/office/word/2010/wordprocessingShape" mc:Ignorable="w14 w15 w16se w16cid w16 w16cex w16sdtdh wp14">
+  <w15:commentEx w15:paraId="7AF98D8E" w15:done="0"/>
+  <w15:commentEx w15:paraId="57F22199" w15:done="0"/>
+  <w15:commentEx w15:paraId="50687C0B" w15:done="0"/>
+</w15:commentsEx>
+</file>
+
+<file path=word/commentsExtensible.xml><?xml version="1.0" encoding="utf-8"?>
+<w16cex:commentsExtensible xmlns:wpc="http://schemas.microsoft.com/office/word/2010/wordprocessingCanvas" xmlns:cx="http://schemas.microsoft.com/office/drawing/2014/chartex" xmlns:cx1="http://schemas.microsoft.com/office/drawing/2015/9/8/chartex" xmlns:cx2="http://schemas.microsoft.com/office/drawing/2015/10/21/chartex" xmlns:cx3="http://schemas.microsoft.com/office/drawing/2016/5/9/chartex" xmlns:cx4="http://schemas.microsoft.com/office/drawing/2016/5/10/chartex" xmlns:cx5="http://schemas.microsoft.com/office/drawing/2016/5/11/chartex" xmlns:cx6="http://schemas.microsoft.com/office/drawing/2016/5/12/chartex" xmlns:cx7="http://schemas.microsoft.com/office/drawing/2016/5/13/chartex" xmlns:cx8="http://schemas.microsoft.com/office/drawing/2016/5/14/chartex" xmlns:mc="http://schemas.openxmlformats.org/markup-compatibility/2006" xmlns:aink="http://schemas.microsoft.com/office/drawing/2016/ink" xmlns:am3d="http://schemas.microsoft.com/office/drawing/2017/model3d" xmlns:o="urn:schemas-microsoft-com:office:office" xmlns:oel="http://schemas.microsoft.com/office/2019/extlst" xmlns:r="http://schemas.openxmlformats.org/officeDocument/2006/relationships" xmlns:m="http://schemas.openxmlformats.org/officeDocument/2006/math" xmlns:v="urn:schemas-microsoft-com:vml" xmlns:wp14="http://schemas.microsoft.com/office/word/2010/wordprocessingDrawing" xmlns:wp="http://schemas.openxmlformats.org/drawingml/2006/wordprocessingDrawing" xmlns:w10="urn:schemas-microsoft-com:office:word" xmlns:w="http://schemas.openxmlformats.org/wordprocessingml/2006/main" xmlns:w14="http://schemas.microsoft.com/office/word/2010/wordml" xmlns:w15="http://schemas.microsoft.com/office/word/2012/wordml" xmlns:w16cex="http://schemas.microsoft.com/office/word/2018/wordml/cex" xmlns:w16cid="http://schemas.microsoft.com/office/word/2016/wordml/cid" xmlns:w16="http://schemas.microsoft.com/office/word/2018/wordml" xmlns:w16sdtdh="http://schemas.microsoft.com/office/word/2020/wordml/sdtdatahash" xmlns:w16se="http://schemas.microsoft.com/office/word/2015/wordml/symex" xmlns:wpg="http://schemas.microsoft.com/office/word/2010/wordprocessingGroup" xmlns:wpi="http://schemas.microsoft.com/office/word/2010/wordprocessingInk" xmlns:wne="http://schemas.microsoft.com/office/word/2006/wordml" xmlns:wps="http://schemas.microsoft.com/office/word/2010/wordprocessingShape" mc:Ignorable="w14 w15 w16se w16cid w16 w16cex w16sdtdh wp14">
+  <w16cex:commentExtensible w16cex:durableId="28050BDF" w16cex:dateUtc="2023-05-09T16:13:00Z"/>
+  <w16cex:commentExtensible w16cex:durableId="28050C61" w16cex:dateUtc="2023-05-09T16:16:00Z"/>
+  <w16cex:commentExtensible w16cex:durableId="28050DEC" w16cex:dateUtc="2023-05-09T16:22:00Z"/>
+</w16cex:commentsExtensible>
+</file>
+
+<file path=word/commentsIds.xml><?xml version="1.0" encoding="utf-8"?>
+<w16cid:commentsIds xmlns:wpc="http://schemas.microsoft.com/office/word/2010/wordprocessingCanvas" xmlns:cx="http://schemas.microsoft.com/office/drawing/2014/chartex" xmlns:cx1="http://schemas.microsoft.com/office/drawing/2015/9/8/chartex" xmlns:cx2="http://schemas.microsoft.com/office/drawing/2015/10/21/chartex" xmlns:cx3="http://schemas.microsoft.com/office/drawing/2016/5/9/chartex" xmlns:cx4="http://schemas.microsoft.com/office/drawing/2016/5/10/chartex" xmlns:cx5="http://schemas.microsoft.com/office/drawing/2016/5/11/chartex" xmlns:cx6="http://schemas.microsoft.com/office/drawing/2016/5/12/chartex" xmlns:cx7="http://schemas.microsoft.com/office/drawing/2016/5/13/chartex" xmlns:cx8="http://schemas.microsoft.com/office/drawing/2016/5/14/chartex" xmlns:mc="http://schemas.openxmlformats.org/markup-compatibility/2006" xmlns:aink="http://schemas.microsoft.com/office/drawing/2016/ink" xmlns:am3d="http://schemas.microsoft.com/office/drawing/2017/model3d" xmlns:o="urn:schemas-microsoft-com:office:office" xmlns:oel="http://schemas.microsoft.com/office/2019/extlst" xmlns:r="http://schemas.openxmlformats.org/officeDocument/2006/relationships" xmlns:m="http://schemas.openxmlformats.org/officeDocument/2006/math" xmlns:v="urn:schemas-microsoft-com:vml" xmlns:wp14="http://schemas.microsoft.com/office/word/2010/wordprocessingDrawing" xmlns:wp="http://schemas.openxmlformats.org/drawingml/2006/wordprocessingDrawing" xmlns:w10="urn:schemas-microsoft-com:office:word" xmlns:w="http://schemas.openxmlformats.org/wordprocessingml/2006/main" xmlns:w14="http://schemas.microsoft.com/office/word/2010/wordml" xmlns:w15="http://schemas.microsoft.com/office/word/2012/wordml" xmlns:w16cex="http://schemas.microsoft.com/office/word/2018/wordml/cex" xmlns:w16cid="http://schemas.microsoft.com/office/word/2016/wordml/cid" xmlns:w16="http://schemas.microsoft.com/office/word/2018/wordml" xmlns:w16sdtdh="http://schemas.microsoft.com/office/word/2020/wordml/sdtdatahash" xmlns:w16se="http://schemas.microsoft.com/office/word/2015/wordml/symex" xmlns:wpg="http://schemas.microsoft.com/office/word/2010/wordprocessingGroup" xmlns:wpi="http://schemas.microsoft.com/office/word/2010/wordprocessingInk" xmlns:wne="http://schemas.microsoft.com/office/word/2006/wordml" xmlns:wps="http://schemas.microsoft.com/office/word/2010/wordprocessingShape" mc:Ignorable="w14 w15 w16se w16cid w16 w16cex w16sdtdh wp14">
+  <w16cid:commentId w16cid:paraId="7AF98D8E" w16cid:durableId="28050BDF"/>
+  <w16cid:commentId w16cid:paraId="57F22199" w16cid:durableId="28050C61"/>
+  <w16cid:commentId w16cid:paraId="50687C0B" w16cid:durableId="28050DEC"/>
+</w16cid:commentsIds>
+</file>
+
+<file path=word/people.xml><?xml version="1.0" encoding="utf-8"?>
+<w15:people xmlns:wpc="http://schemas.microsoft.com/office/word/2010/wordprocessingCanvas" xmlns:cx="http://schemas.microsoft.com/office/drawing/2014/chartex" xmlns:cx1="http://schemas.microsoft.com/office/drawing/2015/9/8/chartex" xmlns:cx2="http://schemas.microsoft.com/office/drawing/2015/10/21/chartex" xmlns:cx3="http://schemas.microsoft.com/office/drawing/2016/5/9/chartex" xmlns:cx4="http://schemas.microsoft.com/office/drawing/2016/5/10/chartex" xmlns:cx5="http://schemas.microsoft.com/office/drawing/2016/5/11/chartex" xmlns:cx6="http://schemas.microsoft.com/office/drawing/2016/5/12/chartex" xmlns:cx7="http://schemas.microsoft.com/office/drawing/2016/5/13/chartex" xmlns:cx8="http://schemas.microsoft.com/office/drawing/2016/5/14/chartex" xmlns:mc="http://schemas.openxmlformats.org/markup-compatibility/2006" xmlns:aink="http://schemas.microsoft.com/office/drawing/2016/ink" xmlns:am3d="http://schemas.microsoft.com/office/drawing/2017/model3d" xmlns:o="urn:schemas-microsoft-com:office:office" xmlns:oel="http://schemas.microsoft.com/office/2019/extlst" xmlns:r="http://schemas.openxmlformats.org/officeDocument/2006/relationships" xmlns:m="http://schemas.openxmlformats.org/officeDocument/2006/math" xmlns:v="urn:schemas-microsoft-com:vml" xmlns:wp14="http://schemas.microsoft.com/office/word/2010/wordprocessingDrawing" xmlns:wp="http://schemas.openxmlformats.org/drawingml/2006/wordprocessingDrawing" xmlns:w10="urn:schemas-microsoft-com:office:word" xmlns:w="http://schemas.openxmlformats.org/wordprocessingml/2006/main" xmlns:w14="http://schemas.microsoft.com/office/word/2010/wordml" xmlns:w15="http://schemas.microsoft.com/office/word/2012/wordml" xmlns:w16cex="http://schemas.microsoft.com/office/word/2018/wordml/cex" xmlns:w16cid="http://schemas.microsoft.com/office/word/2016/wordml/cid" xmlns:w16="http://schemas.microsoft.com/office/word/2018/wordml" xmlns:w16sdtdh="http://schemas.microsoft.com/office/word/2020/wordml/sdtdatahash" xmlns:w16se="http://schemas.microsoft.com/office/word/2015/wordml/symex" xmlns:wpg="http://schemas.microsoft.com/office/word/2010/wordprocessingGroup" xmlns:wpi="http://schemas.microsoft.com/office/word/2010/wordprocessingInk" xmlns:wne="http://schemas.microsoft.com/office/word/2006/wordml" xmlns:wps="http://schemas.microsoft.com/office/word/2010/wordprocessingShape" mc:Ignorable="w14 w15 w16se w16cid w16 w16cex w16sdtdh wp14">
+  <w15:person w15:author="Tao Fang (tfang)">
+    <w15:presenceInfo w15:providerId="None" w15:userId="Tao Fang (tfang)"/>
+  </w15:person>
+</w15:people>
 </file>
 
 <file path=word/styles.xml><?xml version="1.0" encoding="utf-8"?>

</xml_diff>

<commit_message>
update multiple sequence alignment section. the main differenfe is caused by Pfam(retired now)0.1
</commit_message>
<xml_diff>
--- a/03_multiple_sequence_alignment/exercises/exercise_2_domain_analysis_using_interpro.docx
+++ b/03_multiple_sequence_alignment/exercises/exercise_2_domain_analysis_using_interpro.docx
@@ -2054,6 +2054,12 @@
           <w:rFonts w:ascii="Arial" w:hAnsi="Arial"/>
         </w:rPr>
         <w:tab/>
+      </w:r>
+      <w:commentRangeStart w:id="3"/>
+      <w:r>
+        <w:rPr>
+          <w:rFonts w:ascii="Arial" w:hAnsi="Arial"/>
+        </w:rPr>
         <w:t>click on MFS</w:t>
       </w:r>
       <w:r>
@@ -2066,7 +2072,20 @@
         <w:rPr>
           <w:rFonts w:ascii="Arial" w:hAnsi="Arial"/>
         </w:rPr>
-        <w:t>1 to bring up the annotation page. After having a look around, click on the Alignment tab located on the left. Now, under the section “Format an alignment”, choose the format “FASTA”, and set Gaps as “Gaps as ‘-‘ (dashes). Under Download/View choose ‘Download’, and then click on “Generate”.</w:t>
+        <w:t xml:space="preserve">1 to bring up the </w:t>
+      </w:r>
+      <w:commentRangeEnd w:id="3"/>
+      <w:r>
+        <w:rPr>
+          <w:rStyle w:val="CommentReference"/>
+        </w:rPr>
+        <w:commentReference w:id="3"/>
+      </w:r>
+      <w:r>
+        <w:rPr>
+          <w:rFonts w:ascii="Arial" w:hAnsi="Arial"/>
+        </w:rPr>
+        <w:t>annotation page. After having a look around, click on the Alignment tab located on the left. Now, under the section “Format an alignment”, choose the format “FASTA”, and set Gaps as “Gaps as ‘-‘ (dashes). Under Download/View choose ‘Download’, and then click on “Generate”.</w:t>
       </w:r>
     </w:p>
     <w:p>
@@ -2326,31 +2345,66 @@
       </w:r>
       <w:proofErr w:type="spellEnd"/>
       <w:r>
+        <w:t xml:space="preserve"> said  remain available until January 2023 , but  I can stil</w:t>
+      </w:r>
+      <w:r>
+        <w:t>l</w:t>
+      </w:r>
+      <w:r>
+        <w:t xml:space="preserve"> use it until 09052023 at least </w:t>
+      </w:r>
+    </w:p>
+  </w:comment>
+  <w:comment w:id="3" w:author="Tao Fang (tfang)" w:date="2023-05-09T19:26:00Z" w:initials="TF(">
+    <w:p>
+      <w:r>
+        <w:rPr>
+          <w:rStyle w:val="CommentReference"/>
+        </w:rPr>
+        <w:annotationRef/>
+      </w:r>
+      <w:r>
+        <w:t xml:space="preserve">On the </w:t>
+      </w:r>
+      <w:proofErr w:type="spellStart"/>
+      <w:r>
+        <w:t>Interprob</w:t>
+      </w:r>
+      <w:proofErr w:type="spellEnd"/>
+      <w:r>
         <w:t xml:space="preserve"> </w:t>
       </w:r>
       <w:proofErr w:type="gramStart"/>
       <w:r>
-        <w:t>said  remain</w:t>
+        <w:t>website ,</w:t>
       </w:r>
       <w:proofErr w:type="gramEnd"/>
       <w:r>
-        <w:t xml:space="preserve"> available until January 2023 , but  I can </w:t>
+        <w:t xml:space="preserve"> the seed alignment is here “</w:t>
+      </w:r>
+      <w:hyperlink r:id="rId2" w:history="1">
+        <w:r>
+          <w:rPr>
+            <w:rStyle w:val="Hyperlink"/>
+          </w:rPr>
+          <w:t>https://www.ebi.ac.uk/interpro/entry/pfam/PF07690/entry_alignments/?type=seed</w:t>
+        </w:r>
+      </w:hyperlink>
+    </w:p>
+    <w:p>
+      <w:pPr>
+        <w:pStyle w:val="CommentText"/>
+      </w:pPr>
+      <w:r>
+        <w:t xml:space="preserve">”. but I don’t </w:t>
       </w:r>
       <w:proofErr w:type="spellStart"/>
       <w:r>
-        <w:t>stil</w:t>
+        <w:t>now</w:t>
       </w:r>
       <w:proofErr w:type="spellEnd"/>
       <w:r>
-        <w:t xml:space="preserve"> use </w:t>
-      </w:r>
-      <w:proofErr w:type="spellStart"/>
-      <w:r>
-        <w:t>it</w:t>
-      </w:r>
-      <w:proofErr w:type="spellEnd"/>
-      <w:r>
-        <w:t xml:space="preserve"> until 09052023 at least </w:t>
+        <w:t xml:space="preserve"> how to enter this page by “sequence search”</w:t>
       </w:r>
     </w:p>
   </w:comment>
@@ -2362,6 +2416,7 @@
   <w15:commentEx w15:paraId="7AF98D8E" w15:done="0"/>
   <w15:commentEx w15:paraId="57F22199" w15:done="0"/>
   <w15:commentEx w15:paraId="50687C0B" w15:done="0"/>
+  <w15:commentEx w15:paraId="043887F4" w15:done="0"/>
 </w15:commentsEx>
 </file>
 
@@ -2370,6 +2425,7 @@
   <w16cex:commentExtensible w16cex:durableId="28050BDF" w16cex:dateUtc="2023-05-09T16:13:00Z"/>
   <w16cex:commentExtensible w16cex:durableId="28050C61" w16cex:dateUtc="2023-05-09T16:16:00Z"/>
   <w16cex:commentExtensible w16cex:durableId="28050DEC" w16cex:dateUtc="2023-05-09T16:22:00Z"/>
+  <w16cex:commentExtensible w16cex:durableId="28051CE9" w16cex:dateUtc="2023-05-09T17:26:00Z"/>
 </w16cex:commentsExtensible>
 </file>
 
@@ -2378,6 +2434,7 @@
   <w16cid:commentId w16cid:paraId="7AF98D8E" w16cid:durableId="28050BDF"/>
   <w16cid:commentId w16cid:paraId="57F22199" w16cid:durableId="28050C61"/>
   <w16cid:commentId w16cid:paraId="50687C0B" w16cid:durableId="28050DEC"/>
+  <w16cid:commentId w16cid:paraId="043887F4" w16cid:durableId="28051CE9"/>
 </w16cid:commentsIds>
 </file>
 

</xml_diff>

<commit_message>
update multiple sequence alignment section. the main differenfe is caused by Pfam(retired now)0.2
</commit_message>
<xml_diff>
--- a/03_multiple_sequence_alignment/exercises/exercise_2_domain_analysis_using_interpro.docx
+++ b/03_multiple_sequence_alignment/exercises/exercise_2_domain_analysis_using_interpro.docx
@@ -66,58 +66,38 @@
           <w:sz w:val="28"/>
           <w:u w:val="single"/>
         </w:rPr>
-        <w:t>Domain Analysis using ‘</w:t>
-      </w:r>
-      <w:proofErr w:type="spellStart"/>
-      <w:r>
+        <w:t>Domain Analysis using ‘Interpro’ online</w:t>
+      </w:r>
+    </w:p>
+    <w:p>
+      <w:pPr>
+        <w:ind w:left="284" w:hanging="284"/>
+        <w:rPr>
+          <w:rFonts w:ascii="Arial" w:hAnsi="Arial"/>
+        </w:rPr>
+      </w:pPr>
+    </w:p>
+    <w:p>
+      <w:pPr>
+        <w:ind w:left="284" w:hanging="284"/>
+        <w:rPr>
+          <w:rFonts w:ascii="Arial" w:hAnsi="Arial"/>
+        </w:rPr>
+      </w:pPr>
+    </w:p>
+    <w:p>
+      <w:pPr>
+        <w:ind w:left="284" w:hanging="284"/>
+        <w:outlineLvl w:val="0"/>
         <w:rPr>
           <w:rFonts w:ascii="Arial" w:hAnsi="Arial"/>
           <w:b/>
-          <w:sz w:val="28"/>
-          <w:u w:val="single"/>
-        </w:rPr>
-        <w:t>Interpro</w:t>
-      </w:r>
-      <w:proofErr w:type="spellEnd"/>
+        </w:rPr>
+      </w:pPr>
       <w:r>
         <w:rPr>
           <w:rFonts w:ascii="Arial" w:hAnsi="Arial"/>
           <w:b/>
-          <w:sz w:val="28"/>
-          <w:u w:val="single"/>
-        </w:rPr>
-        <w:t>’ online</w:t>
-      </w:r>
-    </w:p>
-    <w:p>
-      <w:pPr>
-        <w:ind w:left="284" w:hanging="284"/>
-        <w:rPr>
-          <w:rFonts w:ascii="Arial" w:hAnsi="Arial"/>
-        </w:rPr>
-      </w:pPr>
-    </w:p>
-    <w:p>
-      <w:pPr>
-        <w:ind w:left="284" w:hanging="284"/>
-        <w:rPr>
-          <w:rFonts w:ascii="Arial" w:hAnsi="Arial"/>
-        </w:rPr>
-      </w:pPr>
-    </w:p>
-    <w:p>
-      <w:pPr>
-        <w:ind w:left="284" w:hanging="284"/>
-        <w:outlineLvl w:val="0"/>
-        <w:rPr>
-          <w:rFonts w:ascii="Arial" w:hAnsi="Arial"/>
-          <w:b/>
-        </w:rPr>
-      </w:pPr>
-      <w:r>
-        <w:rPr>
-          <w:rFonts w:ascii="Arial" w:hAnsi="Arial"/>
-          <w:b/>
         </w:rPr>
         <w:t>Objectives:</w:t>
       </w:r>
@@ -191,21 +171,7 @@
         <w:rPr>
           <w:rFonts w:ascii="Arial" w:hAnsi="Arial"/>
         </w:rPr>
-        <w:t xml:space="preserve">learn to discover and browse domain information using </w:t>
-      </w:r>
-      <w:proofErr w:type="spellStart"/>
-      <w:r>
-        <w:rPr>
-          <w:rFonts w:ascii="Arial" w:hAnsi="Arial"/>
-        </w:rPr>
-        <w:t>InterPro</w:t>
-      </w:r>
-      <w:proofErr w:type="spellEnd"/>
-      <w:r>
-        <w:rPr>
-          <w:rFonts w:ascii="Arial" w:hAnsi="Arial"/>
-        </w:rPr>
-        <w:t>.</w:t>
+        <w:t>learn to discover and browse domain information using InterPro.</w:t>
       </w:r>
     </w:p>
     <w:p>
@@ -699,55 +665,13 @@
         <w:rPr>
           <w:rFonts w:ascii="Arial" w:hAnsi="Arial"/>
         </w:rPr>
-        <w:t>type “</w:t>
-      </w:r>
-      <w:proofErr w:type="spellStart"/>
-      <w:r>
-        <w:rPr>
-          <w:rFonts w:ascii="Arial" w:hAnsi="Arial"/>
-        </w:rPr>
-        <w:t>InterPro</w:t>
-      </w:r>
-      <w:proofErr w:type="spellEnd"/>
-      <w:r>
-        <w:rPr>
-          <w:rFonts w:ascii="Arial" w:hAnsi="Arial"/>
-        </w:rPr>
-        <w:t xml:space="preserve">” into the box “find a data resource or tool” and click “Search”. </w:t>
-      </w:r>
-      <w:r>
-        <w:rPr>
-          <w:rFonts w:ascii="Arial" w:hAnsi="Arial"/>
-        </w:rPr>
-        <w:t>From the returned results, click “</w:t>
-      </w:r>
-      <w:proofErr w:type="spellStart"/>
-      <w:r>
-        <w:rPr>
-          <w:rFonts w:ascii="Arial" w:hAnsi="Arial"/>
-        </w:rPr>
-        <w:t>InterPro</w:t>
-      </w:r>
-      <w:proofErr w:type="spellEnd"/>
-      <w:r>
-        <w:rPr>
-          <w:rFonts w:ascii="Arial" w:hAnsi="Arial"/>
-        </w:rPr>
-        <w:t xml:space="preserve">” to switch to </w:t>
-      </w:r>
-      <w:proofErr w:type="spellStart"/>
-      <w:r>
-        <w:rPr>
-          <w:rFonts w:ascii="Arial" w:hAnsi="Arial"/>
-        </w:rPr>
-        <w:t>Interpro</w:t>
-      </w:r>
-      <w:proofErr w:type="spellEnd"/>
-      <w:r>
-        <w:rPr>
-          <w:rFonts w:ascii="Arial" w:hAnsi="Arial"/>
-        </w:rPr>
-        <w:t xml:space="preserve"> Website. </w:t>
+        <w:t xml:space="preserve">type “InterPro” into the box “find a data resource or tool” and click “Search”. </w:t>
+      </w:r>
+      <w:r>
+        <w:rPr>
+          <w:rFonts w:ascii="Arial" w:hAnsi="Arial"/>
+        </w:rPr>
+        <w:t xml:space="preserve">From the returned results, click “InterPro” to switch to Interpro Website. </w:t>
       </w:r>
     </w:p>
     <w:p>
@@ -1131,21 +1055,7 @@
         <w:rPr>
           <w:rFonts w:ascii="Arial" w:hAnsi="Arial"/>
         </w:rPr>
-        <w:t>. This brings up the so-called ‘</w:t>
-      </w:r>
-      <w:proofErr w:type="spellStart"/>
-      <w:r>
-        <w:rPr>
-          <w:rFonts w:ascii="Arial" w:hAnsi="Arial"/>
-        </w:rPr>
-        <w:t>Interpro</w:t>
-      </w:r>
-      <w:proofErr w:type="spellEnd"/>
-      <w:r>
-        <w:rPr>
-          <w:rFonts w:ascii="Arial" w:hAnsi="Arial"/>
-        </w:rPr>
-        <w:t xml:space="preserve">-abstract’, which provides an excellent summary of the general function of this protein family. As you will see, it is a transporter, which the cell uses to transport a variety of ‘small molecules’ across the membrane. Now we know a lot more already, but of course the annotation is too generic to let us know which is the preferred ‘small molecule’ that our protein wants to transport. </w:t>
+        <w:t xml:space="preserve">. This brings up the so-called ‘Interpro-abstract’, which provides an excellent summary of the general function of this protein family. As you will see, it is a transporter, which the cell uses to transport a variety of ‘small molecules’ across the membrane. Now we know a lot more already, but of course the annotation is too generic to let us know which is the preferred ‘small molecule’ that our protein wants to transport. </w:t>
       </w:r>
     </w:p>
     <w:p>
@@ -1319,21 +1229,7 @@
         <w:rPr>
           <w:rFonts w:ascii="Arial" w:hAnsi="Arial"/>
         </w:rPr>
-        <w:t xml:space="preserve">Submit this protein to </w:t>
-      </w:r>
-      <w:proofErr w:type="spellStart"/>
-      <w:r>
-        <w:rPr>
-          <w:rFonts w:ascii="Arial" w:hAnsi="Arial"/>
-        </w:rPr>
-        <w:t>InterPro</w:t>
-      </w:r>
-      <w:proofErr w:type="spellEnd"/>
-      <w:r>
-        <w:rPr>
-          <w:rFonts w:ascii="Arial" w:hAnsi="Arial"/>
-        </w:rPr>
-        <w:t xml:space="preserve">, as before. </w:t>
+        <w:t xml:space="preserve">Submit this protein to InterPro, as before. </w:t>
       </w:r>
       <w:commentRangeStart w:id="0"/>
       <w:r>
@@ -1389,21 +1285,7 @@
         <w:rPr>
           <w:rFonts w:ascii="Arial" w:hAnsi="Arial"/>
         </w:rPr>
-        <w:t xml:space="preserve"> characters [“</w:t>
-      </w:r>
-      <w:proofErr w:type="gramStart"/>
-      <w:r>
-        <w:rPr>
-          <w:rFonts w:ascii="Arial" w:hAnsi="Arial"/>
-        </w:rPr>
-        <w:t>-“</w:t>
-      </w:r>
-      <w:proofErr w:type="gramEnd"/>
-      <w:r>
-        <w:rPr>
-          <w:rFonts w:ascii="Arial" w:hAnsi="Arial"/>
-        </w:rPr>
-        <w:t>] before submitting</w:t>
+        <w:t xml:space="preserve"> characters [“-“] before submitting</w:t>
       </w:r>
       <w:r>
         <w:rPr>
@@ -1432,21 +1314,7 @@
           <w:rFonts w:ascii="Arial" w:hAnsi="Arial"/>
         </w:rPr>
         <w:tab/>
-        <w:t xml:space="preserve">Next, let’s find out a bit more about this domain. Proceed to the </w:t>
-      </w:r>
-      <w:proofErr w:type="spellStart"/>
-      <w:r>
-        <w:rPr>
-          <w:rFonts w:ascii="Arial" w:hAnsi="Arial"/>
-        </w:rPr>
-        <w:t>Interpro</w:t>
-      </w:r>
-      <w:proofErr w:type="spellEnd"/>
-      <w:r>
-        <w:rPr>
-          <w:rFonts w:ascii="Arial" w:hAnsi="Arial"/>
-        </w:rPr>
-        <w:t xml:space="preserve"> abstract again, like before (‘IPR020846’). </w:t>
+        <w:t xml:space="preserve">Next, let’s find out a bit more about this domain. Proceed to the Interpro abstract again, like before (‘IPR020846’). </w:t>
       </w:r>
     </w:p>
     <w:p>
@@ -1586,17 +1454,8 @@
           <w:rFonts w:ascii="Arial" w:hAnsi="Arial"/>
           <w:b/>
         </w:rPr>
-        <w:t xml:space="preserve">2) download a ‘seed’ alignment from </w:t>
-      </w:r>
-      <w:proofErr w:type="spellStart"/>
-      <w:r>
-        <w:rPr>
-          <w:rFonts w:ascii="Arial" w:hAnsi="Arial"/>
-          <w:b/>
-        </w:rPr>
-        <w:t>Pfam</w:t>
-      </w:r>
-      <w:proofErr w:type="spellEnd"/>
+        <w:t>2) download a ‘seed’ alignment from Pfam</w:t>
+      </w:r>
     </w:p>
     <w:p>
       <w:pPr>
@@ -1618,21 +1477,7 @@
         <w:rPr>
           <w:rFonts w:ascii="Arial" w:hAnsi="Arial"/>
         </w:rPr>
-        <w:t xml:space="preserve">the </w:t>
-      </w:r>
-      <w:proofErr w:type="spellStart"/>
-      <w:r>
-        <w:rPr>
-          <w:rFonts w:ascii="Arial" w:hAnsi="Arial"/>
-        </w:rPr>
-        <w:t>Pfam</w:t>
-      </w:r>
-      <w:proofErr w:type="spellEnd"/>
-      <w:r>
-        <w:rPr>
-          <w:rFonts w:ascii="Arial" w:hAnsi="Arial"/>
-        </w:rPr>
-        <w:t xml:space="preserve"> database (= “</w:t>
+        <w:t>the Pfam database (= “</w:t>
       </w:r>
       <w:r>
         <w:rPr>
@@ -1658,178 +1503,294 @@
         <w:rPr>
           <w:rFonts w:ascii="Arial" w:hAnsi="Arial"/>
         </w:rPr>
-        <w:t xml:space="preserve">ilies”) is similar to </w:t>
-      </w:r>
-      <w:proofErr w:type="spellStart"/>
-      <w:r>
-        <w:rPr>
-          <w:rFonts w:ascii="Arial" w:hAnsi="Arial"/>
-        </w:rPr>
-        <w:t>InterPro</w:t>
-      </w:r>
-      <w:proofErr w:type="spellEnd"/>
-      <w:r>
-        <w:rPr>
-          <w:rFonts w:ascii="Arial" w:hAnsi="Arial"/>
-        </w:rPr>
-        <w:t xml:space="preserve">, but is actually one of the original databases for protein domains (in contrast, </w:t>
-      </w:r>
-      <w:proofErr w:type="spellStart"/>
-      <w:r>
-        <w:rPr>
-          <w:rFonts w:ascii="Arial" w:hAnsi="Arial"/>
-        </w:rPr>
-        <w:t>InterPro</w:t>
-      </w:r>
-      <w:proofErr w:type="spellEnd"/>
-      <w:r>
-        <w:rPr>
-          <w:rFonts w:ascii="Arial" w:hAnsi="Arial"/>
-        </w:rPr>
-        <w:t xml:space="preserve"> is a ‘meta-resource’ bundling several original databases such as </w:t>
-      </w:r>
-      <w:proofErr w:type="spellStart"/>
-      <w:r>
-        <w:rPr>
-          <w:rFonts w:ascii="Arial" w:hAnsi="Arial"/>
-        </w:rPr>
-        <w:t>Pfam</w:t>
-      </w:r>
-      <w:proofErr w:type="spellEnd"/>
-      <w:r>
-        <w:rPr>
-          <w:rFonts w:ascii="Arial" w:hAnsi="Arial"/>
-        </w:rPr>
-        <w:t>).</w:t>
-      </w:r>
-    </w:p>
-    <w:p>
-      <w:pPr>
+        <w:t>ilies”) is similar to InterPro, but is actually one of the original databases for protein domains (in contrast, InterPro is a ‘meta-resource’ bundling several original databases such as Pfam).</w:t>
+      </w:r>
+      <w:r>
+        <w:rPr>
+          <w:rFonts w:ascii="Arial" w:hAnsi="Arial"/>
+        </w:rPr>
+        <w:t xml:space="preserve"> Pfam is now an </w:t>
+      </w:r>
+      <w:r>
+        <w:rPr>
+          <w:rFonts w:ascii="Arial" w:hAnsi="Arial"/>
+        </w:rPr>
+        <w:lastRenderedPageBreak/>
+        <w:t xml:space="preserve">integrated part of InterPro and soon will be </w:t>
+      </w:r>
+      <w:r>
+        <w:rPr>
+          <w:rFonts w:ascii="Arial" w:hAnsi="Arial"/>
+        </w:rPr>
+        <w:t>decommissioned</w:t>
+      </w:r>
+      <w:r>
+        <w:rPr>
+          <w:rFonts w:ascii="Arial" w:hAnsi="Arial"/>
+        </w:rPr>
+        <w:t xml:space="preserve">. </w:t>
+      </w:r>
+      <w:r>
+        <w:rPr>
+          <w:rFonts w:ascii="Arial" w:hAnsi="Arial"/>
+        </w:rPr>
+        <w:t xml:space="preserve">For many of its domains, Pfam maintains a ‘seed’ alignment, which is the original alignment that was made by the discoverer of the domain (or an updated version thereof). It is made up of non-redundant, representative sequences, and often has been quality-checked manually. For further work on alignments and trees, we’ll get one such seed alignment from Pfam now. </w:t>
+      </w:r>
+    </w:p>
+    <w:p>
+      <w:pPr>
+        <w:spacing w:before="120"/>
+        <w:ind w:left="284" w:hanging="284"/>
         <w:jc w:val="both"/>
         <w:rPr>
           <w:rFonts w:ascii="Arial" w:hAnsi="Arial"/>
         </w:rPr>
       </w:pPr>
-      <w:r>
-        <w:rPr>
-          <w:rFonts w:ascii="Arial" w:hAnsi="Arial"/>
-        </w:rPr>
-        <w:lastRenderedPageBreak/>
-        <w:t xml:space="preserve">For many of its domains, </w:t>
-      </w:r>
-      <w:proofErr w:type="spellStart"/>
-      <w:r>
-        <w:rPr>
-          <w:rFonts w:ascii="Arial" w:hAnsi="Arial"/>
-        </w:rPr>
-        <w:t>Pfam</w:t>
-      </w:r>
-      <w:proofErr w:type="spellEnd"/>
-      <w:r>
-        <w:rPr>
-          <w:rFonts w:ascii="Arial" w:hAnsi="Arial"/>
-        </w:rPr>
-        <w:t xml:space="preserve"> maintains a ‘seed’ alignment, which is the original alignment that was made by the discoverer of the domain (or an updated version thereof). It is made up of non-redundant, representative sequences, and often has been quality-checked manually. For further work on alignments and trees, we’ll get one such seed alignment from </w:t>
-      </w:r>
-      <w:proofErr w:type="spellStart"/>
-      <w:r>
-        <w:rPr>
-          <w:rFonts w:ascii="Arial" w:hAnsi="Arial"/>
-        </w:rPr>
-        <w:t>Pfam</w:t>
-      </w:r>
-      <w:proofErr w:type="spellEnd"/>
-      <w:r>
-        <w:rPr>
-          <w:rFonts w:ascii="Arial" w:hAnsi="Arial"/>
-        </w:rPr>
-        <w:t xml:space="preserve"> now. </w:t>
-      </w:r>
-    </w:p>
-    <w:p>
-      <w:pPr>
-        <w:rPr>
-          <w:rFonts w:ascii="Arial" w:hAnsi="Arial"/>
-        </w:rPr>
-      </w:pPr>
     </w:p>
     <w:p>
       <w:pPr>
         <w:spacing w:before="120"/>
         <w:ind w:left="284" w:hanging="284"/>
+        <w:jc w:val="both"/>
+        <w:rPr>
+          <w:rFonts w:ascii="Arial" w:hAnsi="Arial"/>
+        </w:rPr>
+      </w:pPr>
+      <w:r>
+        <w:rPr>
+          <w:rFonts w:ascii="Arial" w:hAnsi="Arial"/>
+        </w:rPr>
+        <w:t>-</w:t>
+      </w:r>
+      <w:r>
+        <w:rPr>
+          <w:rFonts w:ascii="Arial" w:hAnsi="Arial"/>
+        </w:rPr>
+        <w:tab/>
+      </w:r>
+      <w:r>
+        <w:rPr>
+          <w:rFonts w:ascii="Arial" w:hAnsi="Arial"/>
+        </w:rPr>
+        <w:t xml:space="preserve">On the Results section of InteroPro </w:t>
+      </w:r>
+      <w:r>
+        <w:rPr>
+          <w:rFonts w:ascii="Arial" w:hAnsi="Arial"/>
+        </w:rPr>
+        <w:t>, click on</w:t>
+      </w:r>
+      <w:r>
+        <w:rPr>
+          <w:rFonts w:ascii="Arial" w:hAnsi="Arial"/>
+        </w:rPr>
+        <w:t xml:space="preserve"> pfam family</w:t>
+      </w:r>
+      <w:r>
+        <w:rPr>
+          <w:rFonts w:ascii="Arial" w:hAnsi="Arial"/>
+        </w:rPr>
+        <w:t xml:space="preserve"> accession ‘</w:t>
+      </w:r>
+      <w:hyperlink r:id="rId8" w:history="1">
+        <w:r>
+          <w:rPr>
+            <w:rFonts w:ascii="Arial" w:hAnsi="Arial"/>
+          </w:rPr>
+          <w:t>PF07690</w:t>
+        </w:r>
+      </w:hyperlink>
+      <w:r>
+        <w:rPr>
+          <w:rFonts w:ascii="Arial" w:hAnsi="Arial"/>
+          <w:lang w:val="en-US"/>
+        </w:rPr>
+        <w:t>’</w:t>
+      </w:r>
+      <w:r>
+        <w:rPr>
+          <w:rFonts w:ascii="Arial" w:hAnsi="Arial"/>
+          <w:lang w:val="en-US"/>
+        </w:rPr>
+        <w:t xml:space="preserve"> </w:t>
+      </w:r>
+      <w:r>
+        <w:rPr>
+          <w:rFonts w:ascii="Arial" w:hAnsi="Arial"/>
+        </w:rPr>
+        <w:t xml:space="preserve">on the right of </w:t>
+      </w:r>
+      <w:r>
+        <w:rPr>
+          <w:rFonts w:ascii="Arial" w:hAnsi="Arial"/>
+          <w:lang w:val="en-US"/>
+        </w:rPr>
+        <w:t>second</w:t>
+      </w:r>
+      <w:r>
+        <w:rPr>
+          <w:rFonts w:ascii="Arial" w:hAnsi="Arial"/>
+        </w:rPr>
+        <w:t xml:space="preserve"> line under “</w:t>
+      </w:r>
+      <w:r>
+        <w:rPr>
+          <w:rFonts w:ascii="Arial" w:hAnsi="Arial"/>
+          <w:lang w:val="en-US"/>
+        </w:rPr>
+        <w:t>Family</w:t>
+      </w:r>
+      <w:r>
+        <w:rPr>
+          <w:rFonts w:ascii="Arial" w:hAnsi="Arial"/>
+        </w:rPr>
+        <w:t xml:space="preserve">”. </w:t>
+      </w:r>
+      <w:r>
+        <w:rPr>
+          <w:rFonts w:ascii="Arial" w:hAnsi="Arial"/>
+          <w:lang w:val="en-US"/>
+        </w:rPr>
+        <w:t xml:space="preserve"> </w:t>
+      </w:r>
+      <w:r>
+        <w:rPr>
+          <w:rFonts w:ascii="Arial" w:hAnsi="Arial"/>
+        </w:rPr>
+        <w:t>this should discover the same domain as before (‘Major Facilitator Superfamily’, here called ‘MFS_1’).</w:t>
+      </w:r>
+    </w:p>
+    <w:p>
+      <w:pPr>
+        <w:spacing w:before="120"/>
+        <w:ind w:left="284" w:hanging="284"/>
+        <w:rPr>
+          <w:rFonts w:ascii="Arial" w:hAnsi="Arial"/>
+        </w:rPr>
+      </w:pPr>
+      <w:r>
+        <w:rPr>
+          <w:rFonts w:ascii="Arial" w:hAnsi="Arial"/>
+        </w:rPr>
+        <w:t>-</w:t>
+      </w:r>
+      <w:r>
+        <w:rPr>
+          <w:rFonts w:ascii="Arial" w:hAnsi="Arial"/>
+        </w:rPr>
+        <w:tab/>
+        <w:t xml:space="preserve">click on MFS to bring up the annotation page. After having a look around, </w:t>
+      </w:r>
+      <w:r>
+        <w:rPr>
+          <w:rFonts w:ascii="Arial" w:hAnsi="Arial"/>
+          <w:lang w:val="en-US"/>
+        </w:rPr>
+        <w:t>go ba</w:t>
+      </w:r>
+      <w:r>
+        <w:rPr>
+          <w:rFonts w:ascii="Arial" w:hAnsi="Arial"/>
+          <w:lang w:val="en-US"/>
+        </w:rPr>
+        <w:t xml:space="preserve">ck and </w:t>
+      </w:r>
+      <w:r>
+        <w:rPr>
+          <w:rFonts w:ascii="Arial" w:hAnsi="Arial"/>
+        </w:rPr>
+        <w:t>click on the Alignment tab located on the left. Now, under the section “</w:t>
+      </w:r>
+      <w:r>
+        <w:rPr>
+          <w:rFonts w:ascii="Arial" w:hAnsi="Arial"/>
+          <w:lang w:val="en-US"/>
+        </w:rPr>
+        <w:t>A</w:t>
+      </w:r>
+      <w:r>
+        <w:rPr>
+          <w:rFonts w:ascii="Arial" w:hAnsi="Arial"/>
+          <w:lang w:val="en-US"/>
+        </w:rPr>
+        <w:t>vailable</w:t>
+      </w:r>
+      <w:r>
+        <w:rPr>
+          <w:rFonts w:ascii="Arial" w:hAnsi="Arial"/>
+          <w:lang w:val="en-US"/>
+        </w:rPr>
+        <w:t xml:space="preserve"> alignments</w:t>
+      </w:r>
+      <w:r>
+        <w:rPr>
+          <w:rFonts w:ascii="Arial" w:hAnsi="Arial"/>
+        </w:rPr>
+        <w:t>”, choose the “</w:t>
+      </w:r>
+      <w:r>
+        <w:rPr>
+          <w:rFonts w:ascii="Arial" w:hAnsi="Arial"/>
+          <w:lang w:val="en-US"/>
+        </w:rPr>
+        <w:t>seed</w:t>
+      </w:r>
+      <w:r>
+        <w:rPr>
+          <w:rFonts w:ascii="Arial" w:hAnsi="Arial"/>
+        </w:rPr>
+        <w:t>”, and then click on “</w:t>
+      </w:r>
+      <w:r>
+        <w:rPr>
+          <w:rFonts w:ascii="Arial" w:hAnsi="Arial"/>
+          <w:lang w:val="en-US"/>
+        </w:rPr>
+        <w:t>Dow</w:t>
+      </w:r>
+      <w:r>
+        <w:rPr>
+          <w:rFonts w:ascii="Arial" w:hAnsi="Arial"/>
+          <w:lang w:val="en-US"/>
+        </w:rPr>
+        <w:t>nload</w:t>
+      </w:r>
+      <w:r>
+        <w:rPr>
+          <w:rFonts w:ascii="Arial" w:hAnsi="Arial"/>
+        </w:rPr>
+        <w:t>”.</w:t>
+      </w:r>
+    </w:p>
+    <w:p>
+      <w:pPr>
+        <w:spacing w:before="120"/>
+        <w:ind w:left="284" w:hanging="284"/>
+        <w:rPr>
+          <w:rFonts w:ascii="Arial" w:hAnsi="Arial"/>
+        </w:rPr>
+      </w:pPr>
+      <w:r>
+        <w:rPr>
+          <w:rFonts w:ascii="Arial" w:hAnsi="Arial"/>
+        </w:rPr>
+        <w:t>-</w:t>
+      </w:r>
+      <w:commentRangeStart w:id="2"/>
+      <w:r>
+        <w:rPr>
+          <w:rFonts w:ascii="Arial" w:hAnsi="Arial"/>
+        </w:rPr>
+        <w:tab/>
+        <w:t>when offered the file for download, save it onto your laptop, and give it the name “</w:t>
+      </w:r>
+      <w:r>
         <w:rPr>
           <w:rFonts w:ascii="Courier" w:hAnsi="Courier"/>
           <w:sz w:val="20"/>
           <w:szCs w:val="20"/>
         </w:rPr>
-      </w:pPr>
-      <w:r>
-        <w:rPr>
-          <w:rFonts w:ascii="Arial" w:hAnsi="Arial"/>
-        </w:rPr>
-        <w:t>-</w:t>
-      </w:r>
-      <w:r>
-        <w:rPr>
-          <w:rFonts w:ascii="Arial" w:hAnsi="Arial"/>
-        </w:rPr>
-        <w:tab/>
-      </w:r>
-      <w:r>
-        <w:rPr>
-          <w:rFonts w:ascii="Arial" w:hAnsi="Arial"/>
-        </w:rPr>
-        <w:t xml:space="preserve">open your browser, and </w:t>
-      </w:r>
-      <w:r>
-        <w:rPr>
-          <w:rFonts w:ascii="Arial" w:hAnsi="Arial"/>
-        </w:rPr>
-        <w:t xml:space="preserve">take </w:t>
-      </w:r>
-      <w:r>
-        <w:rPr>
-          <w:rFonts w:ascii="Arial" w:hAnsi="Arial"/>
-        </w:rPr>
-        <w:t>it</w:t>
-      </w:r>
-      <w:r>
-        <w:rPr>
-          <w:rFonts w:ascii="Arial" w:hAnsi="Arial"/>
-        </w:rPr>
-        <w:t xml:space="preserve"> to the </w:t>
-      </w:r>
-      <w:proofErr w:type="spellStart"/>
-      <w:r>
-        <w:rPr>
-          <w:rFonts w:ascii="Arial" w:hAnsi="Arial"/>
-        </w:rPr>
-        <w:t>Pfam</w:t>
-      </w:r>
-      <w:proofErr w:type="spellEnd"/>
-      <w:r>
-        <w:rPr>
-          <w:rFonts w:ascii="Arial" w:hAnsi="Arial"/>
-        </w:rPr>
-        <w:t xml:space="preserve"> </w:t>
-      </w:r>
-      <w:r>
-        <w:rPr>
-          <w:rFonts w:ascii="Arial" w:hAnsi="Arial"/>
-        </w:rPr>
-        <w:t>web</w:t>
-      </w:r>
-      <w:r>
-        <w:rPr>
-          <w:rFonts w:ascii="Arial" w:hAnsi="Arial"/>
-        </w:rPr>
-        <w:t>site:</w:t>
-      </w:r>
-      <w:r>
-        <w:rPr>
-          <w:rFonts w:ascii="Arial" w:hAnsi="Arial"/>
-        </w:rPr>
-        <w:br/>
+        <w:t>input</w:t>
       </w:r>
       <w:r>
         <w:rPr>
@@ -1837,15 +1798,232 @@
           <w:sz w:val="20"/>
           <w:szCs w:val="20"/>
         </w:rPr>
-        <w:t>http</w:t>
-      </w:r>
-      <w:r>
+        <w:t>_proteins_2.fa</w:t>
+      </w:r>
+      <w:r>
+        <w:rPr>
+          <w:rFonts w:ascii="Arial" w:hAnsi="Arial"/>
+        </w:rPr>
+        <w:t>”.</w:t>
+      </w:r>
+    </w:p>
+    <w:p>
+      <w:pPr>
+        <w:spacing w:before="120"/>
+        <w:ind w:left="284" w:hanging="284"/>
+        <w:rPr>
+          <w:rFonts w:ascii="Arial" w:hAnsi="Arial"/>
+        </w:rPr>
+      </w:pPr>
+      <w:r>
+        <w:rPr>
+          <w:rFonts w:ascii="Arial" w:hAnsi="Arial"/>
+        </w:rPr>
+        <w:t>-   please upload this to the “</w:t>
+      </w:r>
+      <w:r>
+        <w:rPr>
+          <w:rFonts w:ascii="Courier" w:hAnsi="Courier" w:cs="Menlo"/>
+          <w:color w:val="000000"/>
+          <w:sz w:val="20"/>
+          <w:szCs w:val="20"/>
+        </w:rPr>
+        <w:t>Documents/Bio334_Data</w:t>
+      </w:r>
+      <w:r>
+        <w:rPr>
+          <w:rFonts w:ascii="Arial" w:hAnsi="Arial"/>
+        </w:rPr>
+        <w:t>” data folder as before.</w:t>
+      </w:r>
+      <w:commentRangeEnd w:id="2"/>
+      <w:r>
+        <w:rPr>
+          <w:rStyle w:val="CommentReference"/>
+          <w:lang w:val="en-US"/>
+        </w:rPr>
+        <w:commentReference w:id="2"/>
+      </w:r>
+    </w:p>
+    <w:p>
+      <w:pPr>
+        <w:spacing w:before="120"/>
+        <w:ind w:left="284" w:hanging="284"/>
+        <w:jc w:val="both"/>
+        <w:rPr>
+          <w:rFonts w:ascii="Arial" w:hAnsi="Arial"/>
+          <w:b/>
+        </w:rPr>
+      </w:pPr>
+    </w:p>
+    <w:p>
+      <w:pPr>
+        <w:keepNext/>
+        <w:ind w:left="284" w:hanging="284"/>
+        <w:outlineLvl w:val="0"/>
+        <w:rPr>
+          <w:rFonts w:ascii="Arial" w:hAnsi="Arial"/>
+          <w:b/>
+        </w:rPr>
+      </w:pPr>
+    </w:p>
+    <w:p>
+      <w:pPr>
+        <w:keepNext/>
+        <w:ind w:left="284" w:hanging="284"/>
+        <w:outlineLvl w:val="0"/>
+        <w:rPr>
+          <w:rFonts w:ascii="Arial" w:hAnsi="Arial"/>
+          <w:b/>
+        </w:rPr>
+      </w:pPr>
+    </w:p>
+    <w:p>
+      <w:pPr>
+        <w:keepNext/>
+        <w:ind w:left="284" w:hanging="284"/>
+        <w:rPr>
+          <w:rFonts w:ascii="Arial" w:hAnsi="Arial"/>
+        </w:rPr>
+      </w:pPr>
+      <w:commentRangeStart w:id="3"/>
+    </w:p>
+    <w:p>
+      <w:pPr>
+        <w:jc w:val="both"/>
+        <w:rPr>
+          <w:rFonts w:ascii="Arial" w:hAnsi="Arial"/>
+        </w:rPr>
+      </w:pPr>
+      <w:r>
+        <w:rPr>
+          <w:rFonts w:ascii="Arial" w:hAnsi="Arial"/>
+        </w:rPr>
+        <w:t>the Pfam database (= “</w:t>
+      </w:r>
+      <w:r>
+        <w:rPr>
+          <w:rFonts w:ascii="Arial" w:hAnsi="Arial"/>
+          <w:u w:val="single"/>
+        </w:rPr>
+        <w:t>P</w:t>
+      </w:r>
+      <w:r>
+        <w:rPr>
+          <w:rFonts w:ascii="Arial" w:hAnsi="Arial"/>
+        </w:rPr>
+        <w:t xml:space="preserve">rotein </w:t>
+      </w:r>
+      <w:r>
+        <w:rPr>
+          <w:rFonts w:ascii="Arial" w:hAnsi="Arial"/>
+          <w:u w:val="single"/>
+        </w:rPr>
+        <w:t>fam</w:t>
+      </w:r>
+      <w:r>
+        <w:rPr>
+          <w:rFonts w:ascii="Arial" w:hAnsi="Arial"/>
+        </w:rPr>
+        <w:t>ilies”) is similar to InterPro, but is actually one of the original databases for protein domains (in contrast, InterPro is a ‘meta-resource’ bundling several original databases such as Pfam).</w:t>
+      </w:r>
+    </w:p>
+    <w:p>
+      <w:pPr>
+        <w:jc w:val="both"/>
+        <w:rPr>
+          <w:rFonts w:ascii="Arial" w:hAnsi="Arial"/>
+        </w:rPr>
+      </w:pPr>
+      <w:r>
+        <w:rPr>
+          <w:rFonts w:ascii="Arial" w:hAnsi="Arial"/>
+        </w:rPr>
+        <w:t xml:space="preserve">For many of its domains, Pfam maintains a ‘seed’ alignment, which is the original alignment that was made by the discoverer of the domain (or an updated version thereof). It is made up of non-redundant, representative sequences, and often has been quality-checked manually. For further work on alignments and trees, we’ll get one such seed alignment from Pfam now. </w:t>
+      </w:r>
+    </w:p>
+    <w:p>
+      <w:pPr>
+        <w:rPr>
+          <w:rFonts w:ascii="Arial" w:hAnsi="Arial"/>
+        </w:rPr>
+      </w:pPr>
+    </w:p>
+    <w:p>
+      <w:pPr>
+        <w:spacing w:before="120"/>
+        <w:ind w:left="284" w:hanging="284"/>
         <w:rPr>
           <w:rFonts w:ascii="Courier" w:hAnsi="Courier"/>
           <w:sz w:val="20"/>
           <w:szCs w:val="20"/>
         </w:rPr>
-        <w:t>s</w:t>
+      </w:pPr>
+      <w:r>
+        <w:rPr>
+          <w:rFonts w:ascii="Arial" w:hAnsi="Arial"/>
+        </w:rPr>
+        <w:t>-</w:t>
+      </w:r>
+      <w:r>
+        <w:rPr>
+          <w:rFonts w:ascii="Arial" w:hAnsi="Arial"/>
+        </w:rPr>
+        <w:tab/>
+      </w:r>
+      <w:r>
+        <w:rPr>
+          <w:rFonts w:ascii="Arial" w:hAnsi="Arial"/>
+        </w:rPr>
+        <w:t xml:space="preserve">open your browser, and </w:t>
+      </w:r>
+      <w:r>
+        <w:rPr>
+          <w:rFonts w:ascii="Arial" w:hAnsi="Arial"/>
+        </w:rPr>
+        <w:t xml:space="preserve">take </w:t>
+      </w:r>
+      <w:r>
+        <w:rPr>
+          <w:rFonts w:ascii="Arial" w:hAnsi="Arial"/>
+        </w:rPr>
+        <w:t>it</w:t>
+      </w:r>
+      <w:r>
+        <w:rPr>
+          <w:rFonts w:ascii="Arial" w:hAnsi="Arial"/>
+        </w:rPr>
+        <w:t xml:space="preserve"> to the </w:t>
+      </w:r>
+      <w:r>
+        <w:rPr>
+          <w:rFonts w:ascii="Arial" w:hAnsi="Arial"/>
+        </w:rPr>
+        <w:t>Pfam</w:t>
+      </w:r>
+      <w:r>
+        <w:rPr>
+          <w:rFonts w:ascii="Arial" w:hAnsi="Arial"/>
+        </w:rPr>
+        <w:t xml:space="preserve"> </w:t>
+      </w:r>
+      <w:r>
+        <w:rPr>
+          <w:rFonts w:ascii="Arial" w:hAnsi="Arial"/>
+        </w:rPr>
+        <w:t>web</w:t>
+      </w:r>
+      <w:r>
+        <w:rPr>
+          <w:rFonts w:ascii="Arial" w:hAnsi="Arial"/>
+        </w:rPr>
+        <w:t>site:</w:t>
+      </w:r>
+      <w:r>
+        <w:rPr>
+          <w:rFonts w:ascii="Arial" w:hAnsi="Arial"/>
+        </w:rPr>
+        <w:br/>
       </w:r>
       <w:r>
         <w:rPr>
@@ -1853,114 +2031,7 @@
           <w:sz w:val="20"/>
           <w:szCs w:val="20"/>
         </w:rPr>
-        <w:t>://pfam.xfam.org</w:t>
-      </w:r>
-    </w:p>
-    <w:p>
-      <w:pPr>
-        <w:spacing w:before="120"/>
-        <w:ind w:left="284" w:hanging="284"/>
-        <w:rPr>
-          <w:rFonts w:ascii="Arial" w:hAnsi="Arial"/>
-        </w:rPr>
-      </w:pPr>
-      <w:r>
-        <w:rPr>
-          <w:rFonts w:ascii="Arial" w:hAnsi="Arial"/>
-        </w:rPr>
-        <w:t>-</w:t>
-      </w:r>
-      <w:r>
-        <w:rPr>
-          <w:rFonts w:ascii="Arial" w:hAnsi="Arial"/>
-        </w:rPr>
-        <w:tab/>
-      </w:r>
-      <w:r>
-        <w:rPr>
-          <w:rFonts w:ascii="Arial" w:hAnsi="Arial"/>
-        </w:rPr>
-        <w:t xml:space="preserve">towards the middle </w:t>
-      </w:r>
-      <w:commentRangeStart w:id="2"/>
-      <w:r>
-        <w:rPr>
-          <w:rFonts w:ascii="Arial" w:hAnsi="Arial"/>
-        </w:rPr>
-        <w:t>of</w:t>
-      </w:r>
-      <w:commentRangeEnd w:id="2"/>
-      <w:r>
-        <w:rPr>
-          <w:rStyle w:val="CommentReference"/>
-        </w:rPr>
-        <w:commentReference w:id="2"/>
-      </w:r>
-      <w:r>
-        <w:rPr>
-          <w:rFonts w:ascii="Arial" w:hAnsi="Arial"/>
-        </w:rPr>
-        <w:t xml:space="preserve"> the page, click on “SEQUENCE SEARCH”, and enter the longer version of our test protein, as we did for </w:t>
-      </w:r>
-      <w:proofErr w:type="spellStart"/>
-      <w:r>
-        <w:rPr>
-          <w:rFonts w:ascii="Arial" w:hAnsi="Arial"/>
-        </w:rPr>
-        <w:t>Interpro</w:t>
-      </w:r>
-      <w:proofErr w:type="spellEnd"/>
-      <w:r>
-        <w:rPr>
-          <w:rFonts w:ascii="Arial" w:hAnsi="Arial"/>
-        </w:rPr>
-        <w:t xml:space="preserve"> before.</w:t>
-      </w:r>
-    </w:p>
-    <w:p>
-      <w:pPr>
-        <w:spacing w:before="120"/>
-        <w:ind w:left="284" w:hanging="284"/>
-        <w:rPr>
-          <w:rFonts w:ascii="Arial" w:hAnsi="Arial"/>
-        </w:rPr>
-      </w:pPr>
-      <w:r>
-        <w:rPr>
-          <w:rFonts w:ascii="Arial" w:hAnsi="Arial"/>
-        </w:rPr>
-        <w:t>-</w:t>
-      </w:r>
-      <w:r>
-        <w:rPr>
-          <w:rFonts w:ascii="Arial" w:hAnsi="Arial"/>
-        </w:rPr>
-        <w:tab/>
-        <w:t>in case the system complains about “</w:t>
-      </w:r>
-      <w:r>
-        <w:rPr>
-          <w:rFonts w:ascii="Arial" w:hAnsi="Arial"/>
-        </w:rPr>
-        <w:t xml:space="preserve">too many search jobs”, you can also try </w:t>
-      </w:r>
-      <w:r>
-        <w:rPr>
-          <w:rFonts w:ascii="Arial" w:hAnsi="Arial"/>
-        </w:rPr>
-        <w:t>your</w:t>
-      </w:r>
-      <w:r>
-        <w:rPr>
-          <w:rFonts w:ascii="Arial" w:hAnsi="Arial"/>
-        </w:rPr>
-        <w:t xml:space="preserve"> search here</w:t>
-      </w:r>
-      <w:r>
-        <w:rPr>
-          <w:rFonts w:ascii="Arial" w:hAnsi="Arial"/>
-        </w:rPr>
-        <w:t xml:space="preserve">: </w:t>
+        <w:t>http</w:t>
       </w:r>
       <w:r>
         <w:rPr>
@@ -1968,6 +2039,115 @@
           <w:sz w:val="20"/>
           <w:szCs w:val="20"/>
         </w:rPr>
+        <w:t>s</w:t>
+      </w:r>
+      <w:r>
+        <w:rPr>
+          <w:rFonts w:ascii="Courier" w:hAnsi="Courier"/>
+          <w:sz w:val="20"/>
+          <w:szCs w:val="20"/>
+        </w:rPr>
+        <w:t>://pfam.xfam.org</w:t>
+      </w:r>
+    </w:p>
+    <w:p>
+      <w:pPr>
+        <w:spacing w:before="120"/>
+        <w:ind w:left="284" w:hanging="284"/>
+        <w:rPr>
+          <w:rFonts w:ascii="Arial" w:hAnsi="Arial"/>
+        </w:rPr>
+      </w:pPr>
+      <w:r>
+        <w:rPr>
+          <w:rFonts w:ascii="Arial" w:hAnsi="Arial"/>
+        </w:rPr>
+        <w:t>-</w:t>
+      </w:r>
+      <w:r>
+        <w:rPr>
+          <w:rFonts w:ascii="Arial" w:hAnsi="Arial"/>
+        </w:rPr>
+        <w:tab/>
+      </w:r>
+      <w:r>
+        <w:rPr>
+          <w:rFonts w:ascii="Arial" w:hAnsi="Arial"/>
+        </w:rPr>
+        <w:t xml:space="preserve">towards the middle </w:t>
+      </w:r>
+      <w:commentRangeStart w:id="4"/>
+      <w:r>
+        <w:rPr>
+          <w:rFonts w:ascii="Arial" w:hAnsi="Arial"/>
+        </w:rPr>
+        <w:t>of</w:t>
+      </w:r>
+      <w:commentRangeEnd w:id="4"/>
+      <w:r>
+        <w:rPr>
+          <w:rStyle w:val="CommentReference"/>
+        </w:rPr>
+        <w:commentReference w:id="4"/>
+      </w:r>
+      <w:r>
+        <w:rPr>
+          <w:rFonts w:ascii="Arial" w:hAnsi="Arial"/>
+        </w:rPr>
+        <w:t xml:space="preserve"> the page, click on “SEQUENCE SEARCH”, and enter the longer version of our test protein, as we did for Interpro before.</w:t>
+      </w:r>
+    </w:p>
+    <w:p>
+      <w:pPr>
+        <w:spacing w:before="120"/>
+        <w:ind w:left="284" w:hanging="284"/>
+        <w:rPr>
+          <w:rFonts w:ascii="Arial" w:hAnsi="Arial"/>
+        </w:rPr>
+      </w:pPr>
+      <w:r>
+        <w:rPr>
+          <w:rFonts w:ascii="Arial" w:hAnsi="Arial"/>
+        </w:rPr>
+        <w:t>-</w:t>
+      </w:r>
+      <w:r>
+        <w:rPr>
+          <w:rFonts w:ascii="Arial" w:hAnsi="Arial"/>
+        </w:rPr>
+        <w:tab/>
+        <w:t>in case the system complains about “</w:t>
+      </w:r>
+      <w:r>
+        <w:rPr>
+          <w:rFonts w:ascii="Arial" w:hAnsi="Arial"/>
+        </w:rPr>
+        <w:t xml:space="preserve">too many search jobs”, you can also try </w:t>
+      </w:r>
+      <w:r>
+        <w:rPr>
+          <w:rFonts w:ascii="Arial" w:hAnsi="Arial"/>
+        </w:rPr>
+        <w:t>your</w:t>
+      </w:r>
+      <w:r>
+        <w:rPr>
+          <w:rFonts w:ascii="Arial" w:hAnsi="Arial"/>
+        </w:rPr>
+        <w:t xml:space="preserve"> search here</w:t>
+      </w:r>
+      <w:r>
+        <w:rPr>
+          <w:rFonts w:ascii="Arial" w:hAnsi="Arial"/>
+        </w:rPr>
+        <w:t xml:space="preserve">: </w:t>
+      </w:r>
+      <w:r>
+        <w:rPr>
+          <w:rFonts w:ascii="Courier" w:hAnsi="Courier"/>
+          <w:sz w:val="20"/>
+          <w:szCs w:val="20"/>
+        </w:rPr>
         <w:t>https://www.ebi.ac.uk/tools/pfa/pfamscan</w:t>
       </w:r>
       <w:r>
@@ -2054,12 +2234,6 @@
           <w:rFonts w:ascii="Arial" w:hAnsi="Arial"/>
         </w:rPr>
         <w:tab/>
-      </w:r>
-      <w:commentRangeStart w:id="3"/>
-      <w:r>
-        <w:rPr>
-          <w:rFonts w:ascii="Arial" w:hAnsi="Arial"/>
-        </w:rPr>
         <w:t>click on MFS</w:t>
       </w:r>
       <w:r>
@@ -2072,12 +2246,13 @@
         <w:rPr>
           <w:rFonts w:ascii="Arial" w:hAnsi="Arial"/>
         </w:rPr>
-        <w:t xml:space="preserve">1 to bring up the </w:t>
+        <w:t xml:space="preserve">1 to bring up the annotation page. After having a look around, click on the Alignment tab located on the left. Now, under the section “Format an alignment”, choose the format “FASTA”, and set Gaps as “Gaps as ‘-‘ </w:t>
       </w:r>
       <w:commentRangeEnd w:id="3"/>
       <w:r>
         <w:rPr>
           <w:rStyle w:val="CommentReference"/>
+          <w:lang w:val="en-US"/>
         </w:rPr>
         <w:commentReference w:id="3"/>
       </w:r>
@@ -2085,7 +2260,7 @@
         <w:rPr>
           <w:rFonts w:ascii="Arial" w:hAnsi="Arial"/>
         </w:rPr>
-        <w:t>annotation page. After having a look around, click on the Alignment tab located on the left. Now, under the section “Format an alignment”, choose the format “FASTA”, and set Gaps as “Gaps as ‘-‘ (dashes). Under Download/View choose ‘Download’, and then click on “Generate”.</w:t>
+        <w:t>(dashes). Under Download/View choose ‘Download’, and then click on “Generate”.</w:t>
       </w:r>
     </w:p>
     <w:p>
@@ -2100,6 +2275,7 @@
         <w:rPr>
           <w:rFonts w:ascii="Arial" w:hAnsi="Arial"/>
         </w:rPr>
+        <w:lastRenderedPageBreak/>
         <w:t>-</w:t>
       </w:r>
       <w:r>
@@ -2267,13 +2443,8 @@
         </w:rPr>
         <w:annotationRef/>
       </w:r>
-      <w:proofErr w:type="gramStart"/>
-      <w:r>
-        <w:t>10 ?</w:t>
-      </w:r>
-      <w:proofErr w:type="gramEnd"/>
-      <w:r>
-        <w:t xml:space="preserve"> </w:t>
+      <w:r>
+        <w:t xml:space="preserve">10 ? </w:t>
       </w:r>
     </w:p>
   </w:comment>
@@ -2293,7 +2464,108 @@
       </w:r>
     </w:p>
   </w:comment>
-  <w:comment w:id="2" w:author="Tao Fang (tfang)" w:date="2023-05-09T18:22:00Z" w:initials="TF(">
+  <w:comment w:id="2" w:author="Tao Fang (tfang)" w:date="2023-05-09T19:55:00Z" w:initials="TF(">
+    <w:p>
+      <w:pPr>
+        <w:pStyle w:val="CommentText"/>
+        <w:rPr>
+          <w:rFonts w:ascii="Courier" w:hAnsi="Courier"/>
+        </w:rPr>
+      </w:pPr>
+      <w:r>
+        <w:rPr>
+          <w:rStyle w:val="CommentReference"/>
+        </w:rPr>
+        <w:annotationRef/>
+      </w:r>
+      <w:r>
+        <w:t xml:space="preserve">Actually now it old provide “sto” format download, on exercise 3 we have script to transform sto format to fasta format, but actually we don’t use “input_proteins2.fa” later, as we provide </w:t>
+      </w:r>
+      <w:r>
+        <w:rPr>
+          <w:rFonts w:ascii="Arial" w:hAnsi="Arial"/>
+        </w:rPr>
+        <w:t>“</w:t>
+      </w:r>
+      <w:r>
+        <w:rPr>
+          <w:rFonts w:ascii="Courier" w:hAnsi="Courier"/>
+        </w:rPr>
+        <w:t>unaligned</w:t>
+      </w:r>
+      <w:r>
+        <w:rPr>
+          <w:rFonts w:ascii="Courier" w:hAnsi="Courier"/>
+        </w:rPr>
+        <w:t>2</w:t>
+      </w:r>
+      <w:r>
+        <w:rPr>
+          <w:rFonts w:ascii="Courier" w:hAnsi="Courier"/>
+        </w:rPr>
+        <w:t>.fa</w:t>
+      </w:r>
+      <w:r>
+        <w:rPr>
+          <w:rFonts w:ascii="Courier" w:hAnsi="Courier"/>
+        </w:rPr>
+        <w:t>”</w:t>
+      </w:r>
+      <w:r>
+        <w:rPr>
+          <w:rFonts w:ascii="Courier" w:hAnsi="Courier"/>
+        </w:rPr>
+        <w:t xml:space="preserve"> fiel directly. The decision need to make here , to move sto tramform here from exercise 3 to here , or use ol</w:t>
+      </w:r>
+      <w:r>
+        <w:rPr>
+          <w:rFonts w:ascii="Courier" w:hAnsi="Courier"/>
+        </w:rPr>
+        <w:t>d</w:t>
+      </w:r>
+      <w:r>
+        <w:rPr>
+          <w:rFonts w:ascii="Courier" w:hAnsi="Courier"/>
+        </w:rPr>
+        <w:t xml:space="preserve"> content , or we don’t need to download file </w:t>
+      </w:r>
+    </w:p>
+    <w:p>
+      <w:pPr>
+        <w:pStyle w:val="CommentText"/>
+        <w:rPr>
+          <w:rFonts w:ascii="Courier" w:hAnsi="Courier"/>
+        </w:rPr>
+      </w:pPr>
+    </w:p>
+    <w:p>
+      <w:pPr>
+        <w:pStyle w:val="CommentText"/>
+      </w:pPr>
+      <w:r>
+        <w:rPr>
+          <w:rFonts w:ascii="Courier" w:hAnsi="Courier"/>
+        </w:rPr>
+        <w:t>I run “</w:t>
+      </w:r>
+      <w:r>
+        <w:rPr>
+          <w:rFonts w:ascii="Menlo" w:hAnsi="Menlo" w:cs="Menlo"/>
+          <w:color w:val="000000"/>
+          <w:sz w:val="22"/>
+          <w:szCs w:val="22"/>
+        </w:rPr>
+        <w:t>python stoTransform.py -i PF07690.alignment.seed -o PF07690.alignment.fa</w:t>
+      </w:r>
+      <w:r>
+        <w:rPr>
+          <w:rFonts w:ascii="Courier" w:hAnsi="Courier"/>
+        </w:rPr>
+        <w:t>” , the output is the same as provide “input_proteins_2.fa”</w:t>
+      </w:r>
+    </w:p>
+  </w:comment>
+  <w:comment w:id="4" w:author="Tao Fang (tfang)" w:date="2023-05-09T18:22:00Z" w:initials="TF(">
     <w:p>
       <w:r>
         <w:rPr>
@@ -2337,15 +2609,7 @@
         <w:pStyle w:val="CommentText"/>
       </w:pPr>
       <w:r>
-        <w:t xml:space="preserve">” </w:t>
-      </w:r>
-      <w:proofErr w:type="spellStart"/>
-      <w:r>
-        <w:t>its</w:t>
-      </w:r>
-      <w:proofErr w:type="spellEnd"/>
-      <w:r>
-        <w:t xml:space="preserve"> said  remain available until January 2023 , but  I can stil</w:t>
+        <w:t>” its said  remain available until January 2023 , but  I can stil</w:t>
       </w:r>
       <w:r>
         <w:t>l</w:t>
@@ -2355,8 +2619,11 @@
       </w:r>
     </w:p>
   </w:comment>
-  <w:comment w:id="3" w:author="Tao Fang (tfang)" w:date="2023-05-09T19:26:00Z" w:initials="TF(">
-    <w:p>
+  <w:comment w:id="3" w:author="Tao Fang (tfang)" w:date="2023-05-09T19:45:00Z" w:initials="TF(">
+    <w:p>
+      <w:pPr>
+        <w:pStyle w:val="CommentText"/>
+      </w:pPr>
       <w:r>
         <w:rPr>
           <w:rStyle w:val="CommentReference"/>
@@ -2364,47 +2631,10 @@
         <w:annotationRef/>
       </w:r>
       <w:r>
-        <w:t xml:space="preserve">On the </w:t>
-      </w:r>
-      <w:proofErr w:type="spellStart"/>
-      <w:r>
-        <w:t>Interprob</w:t>
-      </w:r>
-      <w:proofErr w:type="spellEnd"/>
-      <w:r>
-        <w:t xml:space="preserve"> </w:t>
-      </w:r>
-      <w:proofErr w:type="gramStart"/>
-      <w:r>
-        <w:t>website ,</w:t>
-      </w:r>
-      <w:proofErr w:type="gramEnd"/>
-      <w:r>
-        <w:t xml:space="preserve"> the seed alignment is here “</w:t>
-      </w:r>
-      <w:hyperlink r:id="rId2" w:history="1">
-        <w:r>
-          <w:rPr>
-            <w:rStyle w:val="Hyperlink"/>
-          </w:rPr>
-          <w:t>https://www.ebi.ac.uk/interpro/entry/pfam/PF07690/entry_alignments/?type=seed</w:t>
-        </w:r>
-      </w:hyperlink>
-    </w:p>
-    <w:p>
-      <w:pPr>
-        <w:pStyle w:val="CommentText"/>
-      </w:pPr>
-      <w:r>
-        <w:t xml:space="preserve">”. but I don’t </w:t>
-      </w:r>
-      <w:proofErr w:type="spellStart"/>
-      <w:r>
-        <w:t>now</w:t>
-      </w:r>
-      <w:proofErr w:type="spellEnd"/>
-      <w:r>
-        <w:t xml:space="preserve"> how to enter this page by “sequence search”</w:t>
+        <w:t xml:space="preserve">Old content </w:t>
+      </w:r>
+      <w:r>
+        <w:t>, use new content or old content ?</w:t>
       </w:r>
     </w:p>
   </w:comment>
@@ -2415,8 +2645,9 @@
 <w15:commentsEx xmlns:wpc="http://schemas.microsoft.com/office/word/2010/wordprocessingCanvas" xmlns:cx="http://schemas.microsoft.com/office/drawing/2014/chartex" xmlns:cx1="http://schemas.microsoft.com/office/drawing/2015/9/8/chartex" xmlns:cx2="http://schemas.microsoft.com/office/drawing/2015/10/21/chartex" xmlns:cx3="http://schemas.microsoft.com/office/drawing/2016/5/9/chartex" xmlns:cx4="http://schemas.microsoft.com/office/drawing/2016/5/10/chartex" xmlns:cx5="http://schemas.microsoft.com/office/drawing/2016/5/11/chartex" xmlns:cx6="http://schemas.microsoft.com/office/drawing/2016/5/12/chartex" xmlns:cx7="http://schemas.microsoft.com/office/drawing/2016/5/13/chartex" xmlns:cx8="http://schemas.microsoft.com/office/drawing/2016/5/14/chartex" xmlns:mc="http://schemas.openxmlformats.org/markup-compatibility/2006" xmlns:aink="http://schemas.microsoft.com/office/drawing/2016/ink" xmlns:am3d="http://schemas.microsoft.com/office/drawing/2017/model3d" xmlns:o="urn:schemas-microsoft-com:office:office" xmlns:oel="http://schemas.microsoft.com/office/2019/extlst" xmlns:r="http://schemas.openxmlformats.org/officeDocument/2006/relationships" xmlns:m="http://schemas.openxmlformats.org/officeDocument/2006/math" xmlns:v="urn:schemas-microsoft-com:vml" xmlns:wp14="http://schemas.microsoft.com/office/word/2010/wordprocessingDrawing" xmlns:wp="http://schemas.openxmlformats.org/drawingml/2006/wordprocessingDrawing" xmlns:w10="urn:schemas-microsoft-com:office:word" xmlns:w="http://schemas.openxmlformats.org/wordprocessingml/2006/main" xmlns:w14="http://schemas.microsoft.com/office/word/2010/wordml" xmlns:w15="http://schemas.microsoft.com/office/word/2012/wordml" xmlns:w16cex="http://schemas.microsoft.com/office/word/2018/wordml/cex" xmlns:w16cid="http://schemas.microsoft.com/office/word/2016/wordml/cid" xmlns:w16="http://schemas.microsoft.com/office/word/2018/wordml" xmlns:w16sdtdh="http://schemas.microsoft.com/office/word/2020/wordml/sdtdatahash" xmlns:w16se="http://schemas.microsoft.com/office/word/2015/wordml/symex" xmlns:wpg="http://schemas.microsoft.com/office/word/2010/wordprocessingGroup" xmlns:wpi="http://schemas.microsoft.com/office/word/2010/wordprocessingInk" xmlns:wne="http://schemas.microsoft.com/office/word/2006/wordml" xmlns:wps="http://schemas.microsoft.com/office/word/2010/wordprocessingShape" mc:Ignorable="w14 w15 w16se w16cid w16 w16cex w16sdtdh wp14">
   <w15:commentEx w15:paraId="7AF98D8E" w15:done="0"/>
   <w15:commentEx w15:paraId="57F22199" w15:done="0"/>
+  <w15:commentEx w15:paraId="03A9A1BF" w15:done="0"/>
   <w15:commentEx w15:paraId="50687C0B" w15:done="0"/>
-  <w15:commentEx w15:paraId="043887F4" w15:done="0"/>
+  <w15:commentEx w15:paraId="5D6A5F25" w15:done="0"/>
 </w15:commentsEx>
 </file>
 
@@ -2424,8 +2655,9 @@
 <w16cex:commentsExtensible xmlns:wpc="http://schemas.microsoft.com/office/word/2010/wordprocessingCanvas" xmlns:cx="http://schemas.microsoft.com/office/drawing/2014/chartex" xmlns:cx1="http://schemas.microsoft.com/office/drawing/2015/9/8/chartex" xmlns:cx2="http://schemas.microsoft.com/office/drawing/2015/10/21/chartex" xmlns:cx3="http://schemas.microsoft.com/office/drawing/2016/5/9/chartex" xmlns:cx4="http://schemas.microsoft.com/office/drawing/2016/5/10/chartex" xmlns:cx5="http://schemas.microsoft.com/office/drawing/2016/5/11/chartex" xmlns:cx6="http://schemas.microsoft.com/office/drawing/2016/5/12/chartex" xmlns:cx7="http://schemas.microsoft.com/office/drawing/2016/5/13/chartex" xmlns:cx8="http://schemas.microsoft.com/office/drawing/2016/5/14/chartex" xmlns:mc="http://schemas.openxmlformats.org/markup-compatibility/2006" xmlns:aink="http://schemas.microsoft.com/office/drawing/2016/ink" xmlns:am3d="http://schemas.microsoft.com/office/drawing/2017/model3d" xmlns:o="urn:schemas-microsoft-com:office:office" xmlns:oel="http://schemas.microsoft.com/office/2019/extlst" xmlns:r="http://schemas.openxmlformats.org/officeDocument/2006/relationships" xmlns:m="http://schemas.openxmlformats.org/officeDocument/2006/math" xmlns:v="urn:schemas-microsoft-com:vml" xmlns:wp14="http://schemas.microsoft.com/office/word/2010/wordprocessingDrawing" xmlns:wp="http://schemas.openxmlformats.org/drawingml/2006/wordprocessingDrawing" xmlns:w10="urn:schemas-microsoft-com:office:word" xmlns:w="http://schemas.openxmlformats.org/wordprocessingml/2006/main" xmlns:w14="http://schemas.microsoft.com/office/word/2010/wordml" xmlns:w15="http://schemas.microsoft.com/office/word/2012/wordml" xmlns:w16cex="http://schemas.microsoft.com/office/word/2018/wordml/cex" xmlns:w16cid="http://schemas.microsoft.com/office/word/2016/wordml/cid" xmlns:w16="http://schemas.microsoft.com/office/word/2018/wordml" xmlns:w16sdtdh="http://schemas.microsoft.com/office/word/2020/wordml/sdtdatahash" xmlns:w16se="http://schemas.microsoft.com/office/word/2015/wordml/symex" xmlns:wpg="http://schemas.microsoft.com/office/word/2010/wordprocessingGroup" xmlns:wpi="http://schemas.microsoft.com/office/word/2010/wordprocessingInk" xmlns:wne="http://schemas.microsoft.com/office/word/2006/wordml" xmlns:wps="http://schemas.microsoft.com/office/word/2010/wordprocessingShape" mc:Ignorable="w14 w15 w16se w16cid w16 w16cex w16sdtdh wp14">
   <w16cex:commentExtensible w16cex:durableId="28050BDF" w16cex:dateUtc="2023-05-09T16:13:00Z"/>
   <w16cex:commentExtensible w16cex:durableId="28050C61" w16cex:dateUtc="2023-05-09T16:16:00Z"/>
+  <w16cex:commentExtensible w16cex:durableId="2805239E" w16cex:dateUtc="2023-05-09T17:55:00Z"/>
   <w16cex:commentExtensible w16cex:durableId="28050DEC" w16cex:dateUtc="2023-05-09T16:22:00Z"/>
-  <w16cex:commentExtensible w16cex:durableId="28051CE9" w16cex:dateUtc="2023-05-09T17:26:00Z"/>
+  <w16cex:commentExtensible w16cex:durableId="28052164" w16cex:dateUtc="2023-05-09T17:45:00Z"/>
 </w16cex:commentsExtensible>
 </file>
 
@@ -2433,8 +2665,9 @@
 <w16cid:commentsIds xmlns:wpc="http://schemas.microsoft.com/office/word/2010/wordprocessingCanvas" xmlns:cx="http://schemas.microsoft.com/office/drawing/2014/chartex" xmlns:cx1="http://schemas.microsoft.com/office/drawing/2015/9/8/chartex" xmlns:cx2="http://schemas.microsoft.com/office/drawing/2015/10/21/chartex" xmlns:cx3="http://schemas.microsoft.com/office/drawing/2016/5/9/chartex" xmlns:cx4="http://schemas.microsoft.com/office/drawing/2016/5/10/chartex" xmlns:cx5="http://schemas.microsoft.com/office/drawing/2016/5/11/chartex" xmlns:cx6="http://schemas.microsoft.com/office/drawing/2016/5/12/chartex" xmlns:cx7="http://schemas.microsoft.com/office/drawing/2016/5/13/chartex" xmlns:cx8="http://schemas.microsoft.com/office/drawing/2016/5/14/chartex" xmlns:mc="http://schemas.openxmlformats.org/markup-compatibility/2006" xmlns:aink="http://schemas.microsoft.com/office/drawing/2016/ink" xmlns:am3d="http://schemas.microsoft.com/office/drawing/2017/model3d" xmlns:o="urn:schemas-microsoft-com:office:office" xmlns:oel="http://schemas.microsoft.com/office/2019/extlst" xmlns:r="http://schemas.openxmlformats.org/officeDocument/2006/relationships" xmlns:m="http://schemas.openxmlformats.org/officeDocument/2006/math" xmlns:v="urn:schemas-microsoft-com:vml" xmlns:wp14="http://schemas.microsoft.com/office/word/2010/wordprocessingDrawing" xmlns:wp="http://schemas.openxmlformats.org/drawingml/2006/wordprocessingDrawing" xmlns:w10="urn:schemas-microsoft-com:office:word" xmlns:w="http://schemas.openxmlformats.org/wordprocessingml/2006/main" xmlns:w14="http://schemas.microsoft.com/office/word/2010/wordml" xmlns:w15="http://schemas.microsoft.com/office/word/2012/wordml" xmlns:w16cex="http://schemas.microsoft.com/office/word/2018/wordml/cex" xmlns:w16cid="http://schemas.microsoft.com/office/word/2016/wordml/cid" xmlns:w16="http://schemas.microsoft.com/office/word/2018/wordml" xmlns:w16sdtdh="http://schemas.microsoft.com/office/word/2020/wordml/sdtdatahash" xmlns:w16se="http://schemas.microsoft.com/office/word/2015/wordml/symex" xmlns:wpg="http://schemas.microsoft.com/office/word/2010/wordprocessingGroup" xmlns:wpi="http://schemas.microsoft.com/office/word/2010/wordprocessingInk" xmlns:wne="http://schemas.microsoft.com/office/word/2006/wordml" xmlns:wps="http://schemas.microsoft.com/office/word/2010/wordprocessingShape" mc:Ignorable="w14 w15 w16se w16cid w16 w16cex w16sdtdh wp14">
   <w16cid:commentId w16cid:paraId="7AF98D8E" w16cid:durableId="28050BDF"/>
   <w16cid:commentId w16cid:paraId="57F22199" w16cid:durableId="28050C61"/>
+  <w16cid:commentId w16cid:paraId="03A9A1BF" w16cid:durableId="2805239E"/>
   <w16cid:commentId w16cid:paraId="50687C0B" w16cid:durableId="28050DEC"/>
-  <w16cid:commentId w16cid:paraId="043887F4" w16cid:durableId="28051CE9"/>
+  <w16cid:commentId w16cid:paraId="5D6A5F25" w16cid:durableId="28052164"/>
 </w16cid:commentsIds>
 </file>
 
@@ -2838,9 +3071,11 @@
   <w:style w:type="paragraph" w:default="1" w:styleId="Normal">
     <w:name w:val="Normal"/>
     <w:qFormat/>
+    <w:rsid w:val="000C1489"/>
     <w:rPr>
       <w:sz w:val="24"/>
       <w:szCs w:val="24"/>
+      <w:lang w:val="en-CH"/>
     </w:rPr>
   </w:style>
   <w:style w:type="character" w:default="1" w:styleId="DefaultParagraphFont">
@@ -2887,6 +3122,7 @@
   </w:style>
   <w:style w:type="character" w:styleId="Hyperlink">
     <w:name w:val="Hyperlink"/>
+    <w:uiPriority w:val="99"/>
     <w:rsid w:val="00DA73BC"/>
     <w:rPr>
       <w:color w:val="0000FF"/>
@@ -2987,6 +3223,7 @@
     <w:rsid w:val="00176D92"/>
     <w:rPr>
       <w:rFonts w:ascii="Lucida Grande" w:hAnsi="Lucida Grande"/>
+      <w:lang w:val="en-US"/>
     </w:rPr>
   </w:style>
   <w:style w:type="character" w:customStyle="1" w:styleId="DocumentMapChar">
@@ -3035,6 +3272,7 @@
     <w:rPr>
       <w:sz w:val="20"/>
       <w:szCs w:val="20"/>
+      <w:lang w:val="en-US"/>
     </w:rPr>
   </w:style>
   <w:style w:type="character" w:customStyle="1" w:styleId="CommentTextChar">
@@ -3069,6 +3307,16 @@
     <w:rPr>
       <w:b/>
       <w:bCs/>
+    </w:rPr>
+  </w:style>
+  <w:style w:type="paragraph" w:styleId="Revision">
+    <w:name w:val="Revision"/>
+    <w:hidden/>
+    <w:uiPriority w:val="71"/>
+    <w:rsid w:val="008D5A15"/>
+    <w:rPr>
+      <w:sz w:val="24"/>
+      <w:szCs w:val="24"/>
     </w:rPr>
   </w:style>
 </w:styles>

</xml_diff>